<commit_message>
stilizacija i dodatne prepravke
</commit_message>
<xml_diff>
--- a/Funkcionalni zahtev.docx
+++ b/Funkcionalni zahtev.docx
@@ -27,15 +27,45 @@
             <v:path o:extrusionok="f" gradientshapeok="t" o:connecttype="rect"/>
             <o:lock v:ext="edit" aspectratio="t"/>
           </v:shapetype>
-          <v:shape id="_x0000_i1025" type="#_x0000_t75" style="width:163.35pt;height:173.35pt">
+          <v:shape id="_x0000_i1025" type="#_x0000_t75" style="width:163.4pt;height:173.45pt">
             <v:imagedata r:id="rId6" o:title="download"/>
           </v:shape>
         </w:pict>
       </w:r>
     </w:p>
     <w:p>
-      <w:pPr>
+      <w:r>
+        <w:t>Studijski program</w:t>
+      </w:r>
+      <w:r>
+        <w:t xml:space="preserve">: </w:t>
+      </w:r>
+      <w:r>
+        <w:t>Informatika</w:t>
+      </w:r>
+    </w:p>
+    <w:p>
+      <w:r>
+        <w:t>Predmet</w:t>
+      </w:r>
+      <w:r>
+        <w:t xml:space="preserve">: </w:t>
+      </w:r>
+      <w:r>
+        <w:t>Projektovanje informacionih sistema</w:t>
+      </w:r>
+    </w:p>
+    <w:p/>
+    <w:p/>
+    <w:p>
+      <w:pPr>
+        <w:pStyle w:val="Heading1"/>
         <w:jc w:val="center"/>
+        <w:rPr>
+          <w:sz w:val="44"/>
+          <w:szCs w:val="44"/>
+          <w:u w:val="single"/>
+        </w:rPr>
       </w:pPr>
     </w:p>
     <w:p>
@@ -62,14 +92,144 @@
     <w:p/>
     <w:p/>
     <w:p/>
-    <w:p/>
-    <w:p/>
-    <w:p/>
-    <w:p/>
-    <w:p/>
-    <w:p/>
-    <w:p/>
-    <w:p/>
+    <w:p>
+      <w:r>
+        <w:t>Predmetni nastavnik</w:t>
+      </w:r>
+      <w:r>
+        <w:t xml:space="preserve">: </w:t>
+      </w:r>
+      <w:r>
+        <w:t xml:space="preserve">                                                                                                                                    Studenti:</w:t>
+      </w:r>
+    </w:p>
+    <w:p>
+      <w:pPr>
+        <w:jc w:val="right"/>
+        <w:rPr>
+          <w:lang w:val="sr-Latn-RS"/>
+        </w:rPr>
+      </w:pPr>
+      <w:r>
+        <w:t>Sa</w:t>
+      </w:r>
+      <w:r>
+        <w:t>š</w:t>
+      </w:r>
+      <w:r>
+        <w:t>a Stamenkovi</w:t>
+      </w:r>
+      <w:r>
+        <w:rPr>
+          <w:lang w:val="sr-Latn-RS"/>
+        </w:rPr>
+        <w:t>ć</w:t>
+      </w:r>
+      <w:r>
+        <w:rPr>
+          <w:lang w:val="sr-Latn-RS"/>
+        </w:rPr>
+        <w:t xml:space="preserve">                                                            </w:t>
+      </w:r>
+      <w:r>
+        <w:rPr>
+          <w:lang w:val="sr-Latn-RS"/>
+        </w:rPr>
+        <w:t xml:space="preserve">                                              </w:t>
+      </w:r>
+      <w:r>
+        <w:rPr>
+          <w:lang w:val="sr-Latn-RS"/>
+        </w:rPr>
+        <w:t>Marko Pra</w:t>
+      </w:r>
+      <w:r>
+        <w:t>š</w:t>
+      </w:r>
+      <w:r>
+        <w:rPr>
+          <w:lang w:val="sr-Latn-RS"/>
+        </w:rPr>
+        <w:t xml:space="preserve">talo (018/2023),                                                                                                                                                                                                                                   </w:t>
+      </w:r>
+      <w:r>
+        <w:rPr>
+          <w:lang w:val="sr-Latn-RS"/>
+        </w:rPr>
+        <w:t>Bojan Stevanović</w:t>
+      </w:r>
+      <w:r>
+        <w:rPr>
+          <w:lang w:val="sr-Latn-RS"/>
+        </w:rPr>
+        <w:t xml:space="preserve"> </w:t>
+      </w:r>
+      <w:r>
+        <w:rPr>
+          <w:lang w:val="sr-Latn-RS"/>
+        </w:rPr>
+        <w:t>(</w:t>
+      </w:r>
+      <w:r>
+        <w:rPr>
+          <w:lang w:val="sr-Latn-RS"/>
+        </w:rPr>
+        <w:t>014/2023</w:t>
+      </w:r>
+      <w:r>
+        <w:rPr>
+          <w:lang w:val="sr-Latn-RS"/>
+        </w:rPr>
+        <w:t>),</w:t>
+      </w:r>
+    </w:p>
+    <w:p>
+      <w:pPr>
+        <w:jc w:val="center"/>
+      </w:pPr>
+      <w:r>
+        <w:rPr>
+          <w:lang w:val="sr-Latn-RS"/>
+        </w:rPr>
+        <w:t xml:space="preserve">                                                                                                                                        </w:t>
+      </w:r>
+      <w:r>
+        <w:rPr>
+          <w:lang w:val="sr-Latn-RS"/>
+        </w:rPr>
+        <w:t>Katarina Zivoti</w:t>
+      </w:r>
+      <w:r>
+        <w:rPr>
+          <w:lang w:val="sr-Latn-RS"/>
+        </w:rPr>
+        <w:t>ć</w:t>
+      </w:r>
+      <w:r>
+        <w:rPr>
+          <w:lang w:val="sr-Latn-RS"/>
+        </w:rPr>
+        <w:t xml:space="preserve"> (017/2023)                                                                        </w:t>
+      </w:r>
+    </w:p>
+    <w:p>
+      <w:pPr>
+        <w:jc w:val="center"/>
+        <w:rPr>
+          <w:sz w:val="28"/>
+          <w:szCs w:val="28"/>
+        </w:rPr>
+      </w:pPr>
+      <w:proofErr w:type="gramStart"/>
+      <w:r>
+        <w:rPr>
+          <w:sz w:val="28"/>
+          <w:szCs w:val="28"/>
+        </w:rPr>
+        <w:t>Kragujevac 2024.</w:t>
+      </w:r>
+      <w:proofErr w:type="gramEnd"/>
+    </w:p>
     <w:p/>
     <w:p/>
     <w:p>
@@ -89,7 +249,6 @@
           <w:sz w:val="40"/>
           <w:szCs w:val="40"/>
         </w:rPr>
-        <w:lastRenderedPageBreak/>
         <w:t>Uvod</w:t>
       </w:r>
     </w:p>
@@ -417,7 +576,7 @@
         <w:rPr>
           <w:rFonts w:eastAsia="Times New Roman" w:cstheme="minorHAnsi"/>
         </w:rPr>
-        <w:t xml:space="preserve"> Prikaz statusa stolova (slobodni, zauzeti, primljeni) u realnom vremenu.</w:t>
+        <w:t xml:space="preserve"> Prikaz statusa stolova (slobodni, primljeni) u realnom vremenu.</w:t>
       </w:r>
     </w:p>
     <w:p>
@@ -833,6 +992,8 @@
           <w:lang w:val="sr-Latn-RS"/>
         </w:rPr>
       </w:pPr>
+      <w:bookmarkStart w:id="0" w:name="_GoBack"/>
+      <w:bookmarkEnd w:id="0"/>
       <w:r>
         <w:rPr>
           <w:rFonts w:cstheme="minorHAnsi"/>
@@ -873,7 +1034,6 @@
         <w:rPr>
           <w:rFonts w:cstheme="minorHAnsi"/>
           <w:noProof/>
-          <w:lang w:val="sr-Latn-RS" w:eastAsia="sr-Latn-RS"/>
         </w:rPr>
         <w:drawing>
           <wp:inline distT="0" distB="0" distL="0" distR="0" wp14:anchorId="400CC54E" wp14:editId="44FA163B">
@@ -937,60 +1097,19 @@
     <w:p>
       <w:pPr>
         <w:pStyle w:val="ListParagraph"/>
-        <w:numPr>
-          <w:ilvl w:val="2"/>
-          <w:numId w:val="1"/>
-        </w:numPr>
-        <w:rPr>
-          <w:sz w:val="28"/>
-          <w:szCs w:val="28"/>
-          <w:lang w:val="sr-Latn-RS"/>
-        </w:rPr>
-      </w:pPr>
-      <w:r>
-        <w:rPr>
-          <w:sz w:val="28"/>
-          <w:szCs w:val="28"/>
-        </w:rPr>
-        <w:t>Karakteristike korisnika</w:t>
-      </w:r>
+        <w:ind w:left="540"/>
+        <w:rPr>
+          <w:rFonts w:cstheme="minorHAnsi"/>
+        </w:rPr>
+      </w:pPr>
     </w:p>
     <w:p>
       <w:pPr>
         <w:pStyle w:val="ListParagraph"/>
-        <w:ind w:left="1080"/>
-      </w:pPr>
-    </w:p>
-    <w:p>
-      <w:pPr>
-        <w:pStyle w:val="ListParagraph"/>
-        <w:ind w:left="1080"/>
-      </w:pPr>
-      <w:r>
-        <w:lastRenderedPageBreak/>
-        <w:t xml:space="preserve">Korisnici sistema uključuju osoblje kafića koje je odgovorno za unos i obradu porudžbina, kao i menadžere koji imaju dodatne privilegije za upravljanje sistemom i zatvaranje radnog </w:t>
-      </w:r>
-      <w:proofErr w:type="gramStart"/>
-      <w:r>
-        <w:t>dana</w:t>
-      </w:r>
-      <w:proofErr w:type="gramEnd"/>
-      <w:r>
-        <w:t xml:space="preserve">. Osoblje </w:t>
-      </w:r>
-      <w:proofErr w:type="gramStart"/>
-      <w:r>
-        <w:t>će</w:t>
-      </w:r>
-      <w:proofErr w:type="gramEnd"/>
-      <w:r>
-        <w:t xml:space="preserve"> imati osnovno znanje o radu sa računarima i softverom, dok će menadžeri imati iskustvo u vođenju poslovanja.</w:t>
-      </w:r>
-    </w:p>
-    <w:p>
-      <w:pPr>
-        <w:pStyle w:val="ListParagraph"/>
-        <w:ind w:left="1080"/>
+        <w:ind w:left="540"/>
+        <w:rPr>
+          <w:rFonts w:cstheme="minorHAnsi"/>
+        </w:rPr>
       </w:pPr>
     </w:p>
     <w:p>
@@ -1011,6 +1130,65 @@
           <w:sz w:val="28"/>
           <w:szCs w:val="28"/>
         </w:rPr>
+        <w:lastRenderedPageBreak/>
+        <w:t>Karakteristike korisnika</w:t>
+      </w:r>
+    </w:p>
+    <w:p>
+      <w:pPr>
+        <w:pStyle w:val="ListParagraph"/>
+        <w:ind w:left="1080"/>
+      </w:pPr>
+    </w:p>
+    <w:p>
+      <w:pPr>
+        <w:pStyle w:val="ListParagraph"/>
+        <w:ind w:left="1080"/>
+      </w:pPr>
+      <w:r>
+        <w:t xml:space="preserve">Korisnici sistema uključuju osoblje kafića koje je odgovorno za unos i obradu porudžbina, kao i menadžere koji imaju dodatne privilegije za upravljanje sistemom i zatvaranje radnog </w:t>
+      </w:r>
+      <w:proofErr w:type="gramStart"/>
+      <w:r>
+        <w:t>dana</w:t>
+      </w:r>
+      <w:proofErr w:type="gramEnd"/>
+      <w:r>
+        <w:t xml:space="preserve">. Osoblje </w:t>
+      </w:r>
+      <w:proofErr w:type="gramStart"/>
+      <w:r>
+        <w:t>će</w:t>
+      </w:r>
+      <w:proofErr w:type="gramEnd"/>
+      <w:r>
+        <w:t xml:space="preserve"> imati osnovno znanje o radu sa računarima i softverom, dok će menadžeri imati iskustvo u vođenju poslovanja.</w:t>
+      </w:r>
+    </w:p>
+    <w:p>
+      <w:pPr>
+        <w:pStyle w:val="ListParagraph"/>
+        <w:ind w:left="1080"/>
+      </w:pPr>
+    </w:p>
+    <w:p>
+      <w:pPr>
+        <w:pStyle w:val="ListParagraph"/>
+        <w:numPr>
+          <w:ilvl w:val="2"/>
+          <w:numId w:val="1"/>
+        </w:numPr>
+        <w:rPr>
+          <w:sz w:val="28"/>
+          <w:szCs w:val="28"/>
+          <w:lang w:val="sr-Latn-RS"/>
+        </w:rPr>
+      </w:pPr>
+      <w:r>
+        <w:rPr>
+          <w:sz w:val="28"/>
+          <w:szCs w:val="28"/>
+        </w:rPr>
         <w:t>Ograničenja</w:t>
       </w:r>
     </w:p>
@@ -1381,14 +1559,12 @@
           <w:sz w:val="28"/>
           <w:szCs w:val="28"/>
         </w:rPr>
-        <w:lastRenderedPageBreak/>
         <w:t>3.2 Funkcije</w:t>
       </w:r>
       <w:r>
         <w:rPr>
           <w:rFonts w:cstheme="minorHAnsi"/>
           <w:noProof/>
-          <w:lang w:val="sr-Latn-RS" w:eastAsia="sr-Latn-RS"/>
         </w:rPr>
         <w:drawing>
           <wp:inline distT="0" distB="0" distL="0" distR="0" wp14:anchorId="4933A78E" wp14:editId="5DAFCF6C">
@@ -1749,6 +1925,24 @@
     <w:p>
       <w:pPr>
         <w:spacing w:before="100" w:beforeAutospacing="1" w:after="100" w:afterAutospacing="1" w:line="240" w:lineRule="auto"/>
+        <w:rPr>
+          <w:rFonts w:eastAsia="Times New Roman" w:cstheme="minorHAnsi"/>
+          <w:lang w:eastAsia="sr-Latn-RS"/>
+        </w:rPr>
+      </w:pPr>
+    </w:p>
+    <w:p>
+      <w:pPr>
+        <w:spacing w:before="100" w:beforeAutospacing="1" w:after="100" w:afterAutospacing="1" w:line="240" w:lineRule="auto"/>
+        <w:rPr>
+          <w:rFonts w:eastAsia="Times New Roman" w:cstheme="minorHAnsi"/>
+          <w:lang w:eastAsia="sr-Latn-RS"/>
+        </w:rPr>
+      </w:pPr>
+    </w:p>
+    <w:p>
+      <w:pPr>
+        <w:spacing w:before="100" w:beforeAutospacing="1" w:after="100" w:afterAutospacing="1" w:line="240" w:lineRule="auto"/>
         <w:outlineLvl w:val="3"/>
         <w:rPr>
           <w:rFonts w:eastAsia="Times New Roman" w:cstheme="minorHAnsi"/>
@@ -1766,6 +1960,7 @@
           <w:szCs w:val="28"/>
           <w:lang w:eastAsia="sr-Latn-RS"/>
         </w:rPr>
+        <w:lastRenderedPageBreak/>
         <w:t>3.2.</w:t>
       </w:r>
       <w:r>
@@ -1844,7 +2039,6 @@
           <w:bCs/>
           <w:lang w:eastAsia="sr-Latn-RS"/>
         </w:rPr>
-        <w:lastRenderedPageBreak/>
         <w:t>Leva strana</w:t>
       </w:r>
       <w:r>
@@ -2274,7 +2468,7 @@
           <w:rFonts w:eastAsia="Times New Roman" w:cstheme="minorHAnsi"/>
           <w:lang w:eastAsia="sr-Latn-RS"/>
         </w:rPr>
-        <w:t>: Ako je došlo do greške, radnik može storniirati artikal.</w:t>
+        <w:t>: Ako je došlo do greške, radnik može stornirati artikal.</w:t>
       </w:r>
     </w:p>
     <w:p>
@@ -2354,7 +2548,21 @@
           <w:rFonts w:eastAsia="Times New Roman" w:cstheme="minorHAnsi"/>
           <w:lang w:eastAsia="sr-Latn-RS"/>
         </w:rPr>
-        <w:t xml:space="preserve"> dugme "Izdaj porudzbinu".</w:t>
+        <w:t xml:space="preserve"> dugme "Izdaj porud</w:t>
+      </w:r>
+      <w:r>
+        <w:rPr>
+          <w:rFonts w:eastAsia="Times New Roman" w:cstheme="minorHAnsi"/>
+          <w:lang w:eastAsia="sr-Latn-RS"/>
+        </w:rPr>
+        <w:t>ž</w:t>
+      </w:r>
+      <w:r>
+        <w:rPr>
+          <w:rFonts w:eastAsia="Times New Roman" w:cstheme="minorHAnsi"/>
+          <w:lang w:eastAsia="sr-Latn-RS"/>
+        </w:rPr>
+        <w:t>binu".</w:t>
       </w:r>
     </w:p>
     <w:p>
@@ -2659,6 +2867,7 @@
           <w:szCs w:val="28"/>
           <w:lang w:eastAsia="sr-Latn-RS"/>
         </w:rPr>
+        <w:lastRenderedPageBreak/>
         <w:t>3.2.</w:t>
       </w:r>
       <w:r>
@@ -2741,7 +2950,6 @@
           <w:bCs/>
           <w:lang w:eastAsia="sr-Latn-RS"/>
         </w:rPr>
-        <w:lastRenderedPageBreak/>
         <w:t>Akcija</w:t>
       </w:r>
       <w:r>
@@ -3480,6 +3688,36 @@
     </w:p>
     <w:p>
       <w:pPr>
+        <w:numPr>
+          <w:ilvl w:val="1"/>
+          <w:numId w:val="13"/>
+        </w:numPr>
+        <w:spacing w:before="100" w:beforeAutospacing="1" w:after="100" w:afterAutospacing="1" w:line="240" w:lineRule="auto"/>
+        <w:rPr>
+          <w:rFonts w:cstheme="minorHAnsi"/>
+        </w:rPr>
+      </w:pPr>
+      <w:r>
+        <w:rPr>
+          <w:rFonts w:cstheme="minorHAnsi"/>
+        </w:rPr>
+        <w:t>1 narud</w:t>
+      </w:r>
+      <w:r>
+        <w:rPr>
+          <w:rFonts w:cstheme="minorHAnsi"/>
+        </w:rPr>
+        <w:t>ž</w:t>
+      </w:r>
+      <w:r>
+        <w:rPr>
+          <w:rFonts w:cstheme="minorHAnsi"/>
+        </w:rPr>
+        <w:t>bina po sekundi</w:t>
+      </w:r>
+    </w:p>
+    <w:p>
+      <w:pPr>
         <w:spacing w:before="100" w:beforeAutospacing="1" w:after="100" w:afterAutospacing="1" w:line="240" w:lineRule="auto"/>
         <w:rPr>
           <w:rFonts w:eastAsia="Times New Roman" w:cstheme="minorHAnsi"/>
@@ -3488,24 +3726,14 @@
           <w:lang w:eastAsia="sr-Latn-RS"/>
         </w:rPr>
       </w:pPr>
-    </w:p>
-    <w:p>
-      <w:pPr>
-        <w:spacing w:before="100" w:beforeAutospacing="1" w:after="100" w:afterAutospacing="1" w:line="240" w:lineRule="auto"/>
+      <w:r>
         <w:rPr>
           <w:rFonts w:eastAsia="Times New Roman" w:cstheme="minorHAnsi"/>
           <w:sz w:val="32"/>
           <w:szCs w:val="32"/>
           <w:lang w:eastAsia="sr-Latn-RS"/>
         </w:rPr>
-      </w:pPr>
-      <w:r>
-        <w:rPr>
-          <w:rFonts w:eastAsia="Times New Roman" w:cstheme="minorHAnsi"/>
-          <w:sz w:val="32"/>
-          <w:szCs w:val="32"/>
-          <w:lang w:eastAsia="sr-Latn-RS"/>
-        </w:rPr>
+        <w:lastRenderedPageBreak/>
         <w:t>3.5 Baza podataka</w:t>
       </w:r>
     </w:p>
@@ -3522,47 +3750,8 @@
           <w:rFonts w:eastAsia="Times New Roman" w:cstheme="minorHAnsi"/>
           <w:lang w:eastAsia="sr-Latn-RS"/>
         </w:rPr>
-        <w:lastRenderedPageBreak/>
         <w:t>Nema zahteva za bazu podataka</w:t>
       </w:r>
-    </w:p>
-    <w:p>
-      <w:pPr>
-        <w:spacing w:before="100" w:beforeAutospacing="1" w:after="100" w:afterAutospacing="1" w:line="240" w:lineRule="auto"/>
-        <w:rPr>
-          <w:rFonts w:eastAsia="Times New Roman" w:cstheme="minorHAnsi"/>
-          <w:lang w:eastAsia="sr-Latn-RS"/>
-        </w:rPr>
-      </w:pPr>
-    </w:p>
-    <w:p>
-      <w:pPr>
-        <w:spacing w:before="100" w:beforeAutospacing="1" w:after="100" w:afterAutospacing="1" w:line="240" w:lineRule="auto"/>
-        <w:rPr>
-          <w:rFonts w:eastAsia="Times New Roman" w:cstheme="minorHAnsi"/>
-          <w:lang w:eastAsia="sr-Latn-RS"/>
-        </w:rPr>
-      </w:pPr>
-    </w:p>
-    <w:p>
-      <w:pPr>
-        <w:spacing w:before="100" w:beforeAutospacing="1" w:after="100" w:afterAutospacing="1" w:line="240" w:lineRule="auto"/>
-        <w:rPr>
-          <w:rFonts w:eastAsia="Times New Roman" w:cstheme="minorHAnsi"/>
-          <w:lang w:eastAsia="sr-Latn-RS"/>
-        </w:rPr>
-      </w:pPr>
-    </w:p>
-    <w:p>
-      <w:pPr>
-        <w:spacing w:before="100" w:beforeAutospacing="1" w:after="100" w:afterAutospacing="1" w:line="240" w:lineRule="auto"/>
-        <w:rPr>
-          <w:rFonts w:eastAsia="Times New Roman" w:cstheme="minorHAnsi"/>
-          <w:sz w:val="32"/>
-          <w:szCs w:val="32"/>
-          <w:lang w:eastAsia="sr-Latn-RS"/>
-        </w:rPr>
-      </w:pPr>
     </w:p>
     <w:p>
       <w:pPr>
@@ -3762,7 +3951,49 @@
           <w:rFonts w:eastAsia="Times New Roman" w:cstheme="minorHAnsi"/>
           <w:lang w:eastAsia="sr-Latn-RS"/>
         </w:rPr>
-        <w:t>Sistem mora biti dostupan svo vreme tokom radnog vremena (12 sati dnevno, 6 dana nedeljno)</w:t>
+        <w:t xml:space="preserve">Sistem mora biti dostupan </w:t>
+      </w:r>
+      <w:r>
+        <w:rPr>
+          <w:rFonts w:eastAsia="Times New Roman" w:cstheme="minorHAnsi"/>
+          <w:lang w:eastAsia="sr-Latn-RS"/>
+        </w:rPr>
+        <w:t>24/7</w:t>
+      </w:r>
+      <w:r>
+        <w:rPr>
+          <w:rFonts w:eastAsia="Times New Roman" w:cstheme="minorHAnsi"/>
+          <w:lang w:eastAsia="sr-Latn-RS"/>
+        </w:rPr>
+        <w:t xml:space="preserve"> (</w:t>
+      </w:r>
+      <w:r>
+        <w:rPr>
+          <w:rFonts w:eastAsia="Times New Roman" w:cstheme="minorHAnsi"/>
+          <w:lang w:eastAsia="sr-Latn-RS"/>
+        </w:rPr>
+        <w:t>petak I subota su produ</w:t>
+      </w:r>
+      <w:r>
+        <w:rPr>
+          <w:rFonts w:eastAsia="Times New Roman" w:cstheme="minorHAnsi"/>
+          <w:lang w:eastAsia="sr-Latn-RS"/>
+        </w:rPr>
+        <w:t>ž</w:t>
+      </w:r>
+      <w:r>
+        <w:rPr>
+          <w:rFonts w:eastAsia="Times New Roman" w:cstheme="minorHAnsi"/>
+          <w:lang w:eastAsia="sr-Latn-RS"/>
+        </w:rPr>
+        <w:t>eni za sat</w:t>
+      </w:r>
+      <w:r>
+        <w:rPr>
+          <w:rFonts w:eastAsia="Times New Roman" w:cstheme="minorHAnsi"/>
+          <w:lang w:eastAsia="sr-Latn-RS"/>
+        </w:rPr>
+        <w:t>)</w:t>
       </w:r>
     </w:p>
     <w:p>
@@ -3938,7 +4169,6 @@
           <w:rFonts w:eastAsia="Times New Roman" w:cstheme="minorHAnsi"/>
           <w:lang w:eastAsia="sr-Latn-RS"/>
         </w:rPr>
-        <w:lastRenderedPageBreak/>
         <w:t xml:space="preserve">Aplikacija treba da bude kompatibilna </w:t>
       </w:r>
       <w:proofErr w:type="gramStart"/>
@@ -3999,45 +4229,30 @@
         <w:spacing w:before="100" w:beforeAutospacing="1" w:after="100" w:afterAutospacing="1" w:line="240" w:lineRule="auto"/>
         <w:rPr>
           <w:rFonts w:eastAsia="Times New Roman" w:cstheme="minorHAnsi"/>
-          <w:lang w:eastAsia="sr-Latn-RS"/>
-        </w:rPr>
-      </w:pPr>
-    </w:p>
-    <w:p>
-      <w:pPr>
-        <w:spacing w:before="100" w:beforeAutospacing="1" w:after="100" w:afterAutospacing="1" w:line="240" w:lineRule="auto"/>
-        <w:rPr>
-          <w:rFonts w:eastAsia="Times New Roman" w:cstheme="minorHAnsi"/>
-          <w:lang w:eastAsia="sr-Latn-RS"/>
-        </w:rPr>
-      </w:pPr>
-    </w:p>
-    <w:p>
-      <w:pPr>
-        <w:spacing w:before="100" w:beforeAutospacing="1" w:after="100" w:afterAutospacing="1" w:line="240" w:lineRule="auto"/>
-        <w:rPr>
-          <w:rFonts w:eastAsia="Times New Roman" w:cstheme="minorHAnsi"/>
-          <w:lang w:eastAsia="sr-Latn-RS"/>
-        </w:rPr>
-      </w:pPr>
-    </w:p>
-    <w:p>
-      <w:pPr>
-        <w:spacing w:before="100" w:beforeAutospacing="1" w:after="100" w:afterAutospacing="1" w:line="240" w:lineRule="auto"/>
-        <w:rPr>
-          <w:rFonts w:eastAsia="Times New Roman" w:cstheme="minorHAnsi"/>
           <w:sz w:val="32"/>
           <w:szCs w:val="32"/>
           <w:lang w:eastAsia="sr-Latn-RS"/>
         </w:rPr>
       </w:pPr>
-      <w:r>
+    </w:p>
+    <w:p>
+      <w:pPr>
+        <w:spacing w:before="100" w:beforeAutospacing="1" w:after="100" w:afterAutospacing="1" w:line="240" w:lineRule="auto"/>
         <w:rPr>
           <w:rFonts w:eastAsia="Times New Roman" w:cstheme="minorHAnsi"/>
           <w:sz w:val="32"/>
           <w:szCs w:val="32"/>
           <w:lang w:eastAsia="sr-Latn-RS"/>
         </w:rPr>
+      </w:pPr>
+      <w:r>
+        <w:rPr>
+          <w:rFonts w:eastAsia="Times New Roman" w:cstheme="minorHAnsi"/>
+          <w:sz w:val="32"/>
+          <w:szCs w:val="32"/>
+          <w:lang w:eastAsia="sr-Latn-RS"/>
+        </w:rPr>
+        <w:lastRenderedPageBreak/>
         <w:t>3.8 Dopunske informacije</w:t>
       </w:r>
     </w:p>
@@ -4077,7 +4292,27 @@
           <w:szCs w:val="28"/>
           <w:lang w:eastAsia="sr-Latn-RS"/>
         </w:rPr>
-        <w:t>Pogrešno unosene narudžbine</w:t>
+        <w:t>Pogrešno un</w:t>
+      </w:r>
+      <w:r>
+        <w:rPr>
+          <w:rFonts w:eastAsia="Times New Roman" w:cstheme="minorHAnsi"/>
+          <w:bCs/>
+          <w:sz w:val="28"/>
+          <w:szCs w:val="28"/>
+          <w:lang w:eastAsia="sr-Latn-RS"/>
+        </w:rPr>
+        <w:t>ete</w:t>
+      </w:r>
+      <w:r>
+        <w:rPr>
+          <w:rFonts w:eastAsia="Times New Roman" w:cstheme="minorHAnsi"/>
+          <w:bCs/>
+          <w:sz w:val="28"/>
+          <w:szCs w:val="28"/>
+          <w:lang w:eastAsia="sr-Latn-RS"/>
+        </w:rPr>
+        <w:t xml:space="preserve"> narudžbine</w:t>
       </w:r>
       <w:r>
         <w:rPr>
@@ -4106,7 +4341,21 @@
           <w:rFonts w:eastAsia="Times New Roman" w:cstheme="minorHAnsi"/>
           <w:lang w:eastAsia="sr-Latn-RS"/>
         </w:rPr>
-        <w:t>Česta greška u radu kafića je pogrešan unos narudžbina. Aplikacija omogućava radnicima da jasno biraju stavke iz menija, smanjujući mogućnost grešaka.</w:t>
+        <w:t>Česta greška u radu kafića je pogrešan unos narudžbina. Aplikacija omogućava radnicima da jasno biraju stavke iz menija, smanjujući mogućnost grešaka</w:t>
+      </w:r>
+      <w:r>
+        <w:rPr>
+          <w:rFonts w:eastAsia="Times New Roman" w:cstheme="minorHAnsi"/>
+          <w:lang w:eastAsia="sr-Latn-RS"/>
+        </w:rPr>
+        <w:t xml:space="preserve"> I lako ispravljanje ako dodje do njih</w:t>
+      </w:r>
+      <w:r>
+        <w:rPr>
+          <w:rFonts w:eastAsia="Times New Roman" w:cstheme="minorHAnsi"/>
+          <w:lang w:eastAsia="sr-Latn-RS"/>
+        </w:rPr>
+        <w:t>.</w:t>
       </w:r>
     </w:p>
     <w:p>
@@ -4258,6 +4507,16 @@
         </w:rPr>
         <w:t>Radnicima je često teško pratiti prethodne narudžbine i istoriju. Aplikacija pruža pristup istoriji narudžbina po stolovima, što olakšava praćenje i analizu.</w:t>
       </w:r>
+    </w:p>
+    <w:p>
+      <w:pPr>
+        <w:spacing w:before="100" w:beforeAutospacing="1" w:after="100" w:afterAutospacing="1" w:line="240" w:lineRule="auto"/>
+        <w:ind w:left="720"/>
+        <w:rPr>
+          <w:rFonts w:eastAsia="Times New Roman" w:cstheme="minorHAnsi"/>
+          <w:lang w:eastAsia="sr-Latn-RS"/>
+        </w:rPr>
+      </w:pPr>
     </w:p>
     <w:p>
       <w:pPr>
@@ -4447,7 +4706,28 @@
           <w:rFonts w:eastAsia="Times New Roman" w:cstheme="minorHAnsi"/>
           <w:lang w:eastAsia="sr-Latn-RS"/>
         </w:rPr>
-        <w:t>: Nakon unosa, sistem generiše slip koji se šalje kuhinji.</w:t>
+        <w:t xml:space="preserve">: Nakon unosa, sistem generiše slip koji se šalje </w:t>
+      </w:r>
+      <w:r>
+        <w:rPr>
+          <w:rFonts w:eastAsia="Times New Roman" w:cstheme="minorHAnsi"/>
+          <w:lang w:eastAsia="sr-Latn-RS"/>
+        </w:rPr>
+        <w:t>š</w:t>
+      </w:r>
+      <w:r>
+        <w:rPr>
+          <w:rFonts w:eastAsia="Times New Roman" w:cstheme="minorHAnsi"/>
+          <w:lang w:eastAsia="sr-Latn-RS"/>
+        </w:rPr>
+        <w:t>anku</w:t>
+      </w:r>
+      <w:r>
+        <w:rPr>
+          <w:rFonts w:eastAsia="Times New Roman" w:cstheme="minorHAnsi"/>
+          <w:lang w:eastAsia="sr-Latn-RS"/>
+        </w:rPr>
+        <w:t>.</w:t>
       </w:r>
     </w:p>
     <w:p>
@@ -4497,7 +4777,6 @@
     <w:p>
       <w:pPr>
         <w:spacing w:before="100" w:beforeAutospacing="1" w:after="100" w:afterAutospacing="1" w:line="240" w:lineRule="auto"/>
-        <w:ind w:left="1440"/>
         <w:rPr>
           <w:rFonts w:eastAsia="Times New Roman" w:cstheme="minorHAnsi"/>
           <w:lang w:eastAsia="sr-Latn-RS"/>
@@ -4610,6 +4889,76 @@
         <w:ind w:left="270"/>
         <w:rPr>
           <w:rFonts w:cstheme="minorHAnsi"/>
+        </w:rPr>
+      </w:pPr>
+    </w:p>
+    <w:p>
+      <w:pPr>
+        <w:pStyle w:val="ListParagraph"/>
+        <w:spacing w:before="100" w:beforeAutospacing="1" w:after="100" w:afterAutospacing="1" w:line="240" w:lineRule="auto"/>
+        <w:ind w:left="270"/>
+        <w:rPr>
+          <w:rFonts w:cstheme="minorHAnsi"/>
+        </w:rPr>
+      </w:pPr>
+    </w:p>
+    <w:p>
+      <w:pPr>
+        <w:pStyle w:val="ListParagraph"/>
+        <w:spacing w:before="100" w:beforeAutospacing="1" w:after="100" w:afterAutospacing="1" w:line="240" w:lineRule="auto"/>
+        <w:ind w:left="270"/>
+        <w:rPr>
+          <w:rFonts w:cstheme="minorHAnsi"/>
+        </w:rPr>
+      </w:pPr>
+    </w:p>
+    <w:p>
+      <w:pPr>
+        <w:pStyle w:val="ListParagraph"/>
+        <w:spacing w:before="100" w:beforeAutospacing="1" w:after="100" w:afterAutospacing="1" w:line="240" w:lineRule="auto"/>
+        <w:ind w:left="270"/>
+        <w:rPr>
+          <w:rFonts w:cstheme="minorHAnsi"/>
+        </w:rPr>
+      </w:pPr>
+    </w:p>
+    <w:p>
+      <w:pPr>
+        <w:pStyle w:val="ListParagraph"/>
+        <w:spacing w:before="100" w:beforeAutospacing="1" w:after="100" w:afterAutospacing="1" w:line="240" w:lineRule="auto"/>
+        <w:ind w:left="270"/>
+        <w:rPr>
+          <w:rFonts w:cstheme="minorHAnsi"/>
+        </w:rPr>
+      </w:pPr>
+    </w:p>
+    <w:p>
+      <w:pPr>
+        <w:pStyle w:val="ListParagraph"/>
+        <w:spacing w:before="100" w:beforeAutospacing="1" w:after="100" w:afterAutospacing="1" w:line="240" w:lineRule="auto"/>
+        <w:ind w:left="270"/>
+        <w:rPr>
+          <w:rFonts w:cstheme="minorHAnsi"/>
+        </w:rPr>
+      </w:pPr>
+    </w:p>
+    <w:p>
+      <w:pPr>
+        <w:pStyle w:val="ListParagraph"/>
+        <w:spacing w:before="100" w:beforeAutospacing="1" w:after="100" w:afterAutospacing="1" w:line="240" w:lineRule="auto"/>
+        <w:ind w:left="270"/>
+        <w:rPr>
+          <w:rFonts w:cstheme="minorHAnsi"/>
+        </w:rPr>
+      </w:pPr>
+    </w:p>
+    <w:p>
+      <w:pPr>
+        <w:pStyle w:val="ListParagraph"/>
+        <w:spacing w:before="100" w:beforeAutospacing="1" w:after="100" w:afterAutospacing="1" w:line="240" w:lineRule="auto"/>
+        <w:ind w:left="270"/>
+        <w:rPr>
+          <w:rFonts w:cstheme="minorHAnsi"/>
           <w:sz w:val="32"/>
           <w:szCs w:val="32"/>
         </w:rPr>
@@ -4896,7 +5245,31 @@
         <w:rPr>
           <w:rFonts w:cstheme="minorHAnsi"/>
         </w:rPr>
-        <w:t>Validirati sposobnost obrade najmanje 5 narudžbina u minuti.</w:t>
+        <w:t xml:space="preserve">Validirati sposobnost obrade najmanje </w:t>
+      </w:r>
+      <w:r>
+        <w:rPr>
+          <w:rFonts w:cstheme="minorHAnsi"/>
+        </w:rPr>
+        <w:t>1 narudžbine</w:t>
+      </w:r>
+      <w:r>
+        <w:rPr>
+          <w:rFonts w:cstheme="minorHAnsi"/>
+        </w:rPr>
+        <w:t xml:space="preserve"> u </w:t>
+      </w:r>
+      <w:r>
+        <w:rPr>
+          <w:rFonts w:cstheme="minorHAnsi"/>
+        </w:rPr>
+        <w:t>sekundi</w:t>
+      </w:r>
+      <w:r>
+        <w:rPr>
+          <w:rFonts w:cstheme="minorHAnsi"/>
+        </w:rPr>
+        <w:t>.</w:t>
       </w:r>
       <w:proofErr w:type="gramEnd"/>
     </w:p>
@@ -5168,53 +5541,22 @@
     </w:p>
     <w:p>
       <w:pPr>
-        <w:pStyle w:val="ListParagraph"/>
-        <w:spacing w:before="100" w:beforeAutospacing="1" w:after="100" w:afterAutospacing="1" w:line="240" w:lineRule="auto"/>
-        <w:ind w:left="270"/>
-        <w:rPr>
-          <w:rFonts w:cstheme="minorHAnsi"/>
-        </w:rPr>
-      </w:pPr>
-    </w:p>
-    <w:p>
-      <w:pPr>
-        <w:pStyle w:val="ListParagraph"/>
-        <w:spacing w:before="100" w:beforeAutospacing="1" w:after="100" w:afterAutospacing="1" w:line="240" w:lineRule="auto"/>
-        <w:ind w:left="270"/>
-        <w:rPr>
-          <w:rFonts w:cstheme="minorHAnsi"/>
-        </w:rPr>
-      </w:pPr>
-    </w:p>
-    <w:p>
-      <w:pPr>
-        <w:pStyle w:val="ListParagraph"/>
-        <w:spacing w:before="100" w:beforeAutospacing="1" w:after="100" w:afterAutospacing="1" w:line="240" w:lineRule="auto"/>
-        <w:ind w:left="270"/>
-        <w:rPr>
-          <w:rFonts w:cstheme="minorHAnsi"/>
+        <w:spacing w:before="100" w:beforeAutospacing="1" w:after="100" w:afterAutospacing="1" w:line="240" w:lineRule="auto"/>
+        <w:rPr>
+          <w:rFonts w:eastAsia="Times New Roman" w:cstheme="minorHAnsi"/>
           <w:sz w:val="40"/>
           <w:szCs w:val="40"/>
-        </w:rPr>
-      </w:pPr>
-    </w:p>
-    <w:p>
-      <w:pPr>
-        <w:spacing w:before="100" w:beforeAutospacing="1" w:after="100" w:afterAutospacing="1" w:line="240" w:lineRule="auto"/>
+          <w:lang w:eastAsia="sr-Latn-RS"/>
+        </w:rPr>
+      </w:pPr>
+      <w:r>
         <w:rPr>
           <w:rFonts w:eastAsia="Times New Roman" w:cstheme="minorHAnsi"/>
           <w:sz w:val="40"/>
           <w:szCs w:val="40"/>
           <w:lang w:eastAsia="sr-Latn-RS"/>
         </w:rPr>
-      </w:pPr>
-      <w:r>
-        <w:rPr>
-          <w:rFonts w:eastAsia="Times New Roman" w:cstheme="minorHAnsi"/>
-          <w:sz w:val="40"/>
-          <w:szCs w:val="40"/>
-          <w:lang w:eastAsia="sr-Latn-RS"/>
-        </w:rPr>
+        <w:lastRenderedPageBreak/>
         <w:t>5. Prilozi</w:t>
       </w:r>
     </w:p>
@@ -5243,6 +5585,17 @@
         <w:spacing w:before="100" w:beforeAutospacing="1" w:after="100" w:afterAutospacing="1" w:line="240" w:lineRule="auto"/>
         <w:rPr>
           <w:rFonts w:eastAsia="Times New Roman" w:cstheme="minorHAnsi"/>
+          <w:sz w:val="32"/>
+          <w:szCs w:val="32"/>
+          <w:lang w:eastAsia="sr-Latn-RS"/>
+        </w:rPr>
+      </w:pPr>
+    </w:p>
+    <w:p>
+      <w:pPr>
+        <w:spacing w:before="100" w:beforeAutospacing="1" w:after="100" w:afterAutospacing="1" w:line="240" w:lineRule="auto"/>
+        <w:rPr>
+          <w:rFonts w:eastAsia="Times New Roman" w:cstheme="minorHAnsi"/>
           <w:sz w:val="28"/>
           <w:szCs w:val="28"/>
           <w:lang w:eastAsia="sr-Latn-RS"/>
@@ -5556,63 +5909,6 @@
       <w:r>
         <w:t xml:space="preserve"> posebnim privilegijama u restoranu, kao što su popusti ili ekskluzivni tretman, koji može uticati na vrstu naplate ili popuste u sistemu.</w:t>
       </w:r>
-    </w:p>
-    <w:p>
-      <w:pPr>
-        <w:pStyle w:val="ListParagraph"/>
-        <w:spacing w:before="100" w:beforeAutospacing="1" w:after="100" w:afterAutospacing="1" w:line="240" w:lineRule="auto"/>
-        <w:ind w:left="270"/>
-        <w:rPr>
-          <w:rFonts w:cstheme="minorHAnsi"/>
-        </w:rPr>
-      </w:pPr>
-    </w:p>
-    <w:p>
-      <w:pPr>
-        <w:pStyle w:val="ListParagraph"/>
-        <w:spacing w:before="100" w:beforeAutospacing="1" w:after="100" w:afterAutospacing="1" w:line="240" w:lineRule="auto"/>
-        <w:ind w:left="270"/>
-        <w:rPr>
-          <w:rFonts w:eastAsia="Times New Roman" w:cstheme="minorHAnsi"/>
-          <w:lang w:eastAsia="sr-Latn-RS"/>
-        </w:rPr>
-      </w:pPr>
-    </w:p>
-    <w:p>
-      <w:pPr>
-        <w:spacing w:before="100" w:beforeAutospacing="1" w:after="100" w:afterAutospacing="1" w:line="240" w:lineRule="auto"/>
-        <w:ind w:left="360"/>
-        <w:rPr>
-          <w:rFonts w:eastAsia="Times New Roman" w:cstheme="minorHAnsi"/>
-          <w:lang w:eastAsia="sr-Latn-RS"/>
-        </w:rPr>
-      </w:pPr>
-    </w:p>
-    <w:p>
-      <w:pPr>
-        <w:pStyle w:val="ListParagraph"/>
-        <w:rPr>
-          <w:lang w:val="sr-Latn-RS"/>
-        </w:rPr>
-      </w:pPr>
-      <w:bookmarkStart w:id="0" w:name="_GoBack"/>
-      <w:bookmarkEnd w:id="0"/>
-    </w:p>
-    <w:p>
-      <w:pPr>
-        <w:pStyle w:val="ListParagraph"/>
-        <w:rPr>
-          <w:lang w:val="sr-Latn-RS"/>
-        </w:rPr>
-      </w:pPr>
-    </w:p>
-    <w:p>
-      <w:pPr>
-        <w:pStyle w:val="ListParagraph"/>
-        <w:rPr>
-          <w:lang w:val="sr-Latn-RS"/>
-        </w:rPr>
-      </w:pPr>
     </w:p>
     <w:p>
       <w:pPr>
@@ -8434,6 +8730,119 @@
     </w:lvl>
   </w:abstractNum>
   <w:abstractNum w:abstractNumId="19">
+    <w:nsid w:val="723B115E"/>
+    <w:multiLevelType w:val="hybridMultilevel"/>
+    <w:tmpl w:val="0D221C5A"/>
+    <w:lvl w:ilvl="0" w:tplc="04090001">
+      <w:start w:val="1"/>
+      <w:numFmt w:val="bullet"/>
+      <w:lvlText w:val=""/>
+      <w:lvlJc w:val="left"/>
+      <w:pPr>
+        <w:ind w:left="2160" w:hanging="360"/>
+      </w:pPr>
+      <w:rPr>
+        <w:rFonts w:ascii="Symbol" w:hAnsi="Symbol" w:hint="default"/>
+      </w:rPr>
+    </w:lvl>
+    <w:lvl w:ilvl="1" w:tplc="04090003" w:tentative="1">
+      <w:start w:val="1"/>
+      <w:numFmt w:val="bullet"/>
+      <w:lvlText w:val="o"/>
+      <w:lvlJc w:val="left"/>
+      <w:pPr>
+        <w:ind w:left="2880" w:hanging="360"/>
+      </w:pPr>
+      <w:rPr>
+        <w:rFonts w:ascii="Courier New" w:hAnsi="Courier New" w:cs="Courier New" w:hint="default"/>
+      </w:rPr>
+    </w:lvl>
+    <w:lvl w:ilvl="2" w:tplc="04090005" w:tentative="1">
+      <w:start w:val="1"/>
+      <w:numFmt w:val="bullet"/>
+      <w:lvlText w:val=""/>
+      <w:lvlJc w:val="left"/>
+      <w:pPr>
+        <w:ind w:left="3600" w:hanging="360"/>
+      </w:pPr>
+      <w:rPr>
+        <w:rFonts w:ascii="Wingdings" w:hAnsi="Wingdings" w:hint="default"/>
+      </w:rPr>
+    </w:lvl>
+    <w:lvl w:ilvl="3" w:tplc="04090001" w:tentative="1">
+      <w:start w:val="1"/>
+      <w:numFmt w:val="bullet"/>
+      <w:lvlText w:val=""/>
+      <w:lvlJc w:val="left"/>
+      <w:pPr>
+        <w:ind w:left="4320" w:hanging="360"/>
+      </w:pPr>
+      <w:rPr>
+        <w:rFonts w:ascii="Symbol" w:hAnsi="Symbol" w:hint="default"/>
+      </w:rPr>
+    </w:lvl>
+    <w:lvl w:ilvl="4" w:tplc="04090003" w:tentative="1">
+      <w:start w:val="1"/>
+      <w:numFmt w:val="bullet"/>
+      <w:lvlText w:val="o"/>
+      <w:lvlJc w:val="left"/>
+      <w:pPr>
+        <w:ind w:left="5040" w:hanging="360"/>
+      </w:pPr>
+      <w:rPr>
+        <w:rFonts w:ascii="Courier New" w:hAnsi="Courier New" w:cs="Courier New" w:hint="default"/>
+      </w:rPr>
+    </w:lvl>
+    <w:lvl w:ilvl="5" w:tplc="04090005" w:tentative="1">
+      <w:start w:val="1"/>
+      <w:numFmt w:val="bullet"/>
+      <w:lvlText w:val=""/>
+      <w:lvlJc w:val="left"/>
+      <w:pPr>
+        <w:ind w:left="5760" w:hanging="360"/>
+      </w:pPr>
+      <w:rPr>
+        <w:rFonts w:ascii="Wingdings" w:hAnsi="Wingdings" w:hint="default"/>
+      </w:rPr>
+    </w:lvl>
+    <w:lvl w:ilvl="6" w:tplc="04090001" w:tentative="1">
+      <w:start w:val="1"/>
+      <w:numFmt w:val="bullet"/>
+      <w:lvlText w:val=""/>
+      <w:lvlJc w:val="left"/>
+      <w:pPr>
+        <w:ind w:left="6480" w:hanging="360"/>
+      </w:pPr>
+      <w:rPr>
+        <w:rFonts w:ascii="Symbol" w:hAnsi="Symbol" w:hint="default"/>
+      </w:rPr>
+    </w:lvl>
+    <w:lvl w:ilvl="7" w:tplc="04090003" w:tentative="1">
+      <w:start w:val="1"/>
+      <w:numFmt w:val="bullet"/>
+      <w:lvlText w:val="o"/>
+      <w:lvlJc w:val="left"/>
+      <w:pPr>
+        <w:ind w:left="7200" w:hanging="360"/>
+      </w:pPr>
+      <w:rPr>
+        <w:rFonts w:ascii="Courier New" w:hAnsi="Courier New" w:cs="Courier New" w:hint="default"/>
+      </w:rPr>
+    </w:lvl>
+    <w:lvl w:ilvl="8" w:tplc="04090005" w:tentative="1">
+      <w:start w:val="1"/>
+      <w:numFmt w:val="bullet"/>
+      <w:lvlText w:val=""/>
+      <w:lvlJc w:val="left"/>
+      <w:pPr>
+        <w:ind w:left="7920" w:hanging="360"/>
+      </w:pPr>
+      <w:rPr>
+        <w:rFonts w:ascii="Wingdings" w:hAnsi="Wingdings" w:hint="default"/>
+      </w:rPr>
+    </w:lvl>
+  </w:abstractNum>
+  <w:abstractNum w:abstractNumId="20">
     <w:nsid w:val="77536FA2"/>
     <w:multiLevelType w:val="hybridMultilevel"/>
     <w:tmpl w:val="DAEC0BD0"/>
@@ -8546,7 +8955,7 @@
       </w:rPr>
     </w:lvl>
   </w:abstractNum>
-  <w:abstractNum w:abstractNumId="20">
+  <w:abstractNum w:abstractNumId="21">
     <w:nsid w:val="7DBA218A"/>
     <w:multiLevelType w:val="multilevel"/>
     <w:tmpl w:val="DD92DE30"/>
@@ -8668,7 +9077,7 @@
     </w:lvl>
   </w:abstractNum>
   <w:num w:numId="1">
-    <w:abstractNumId w:val="20"/>
+    <w:abstractNumId w:val="21"/>
   </w:num>
   <w:num w:numId="2">
     <w:abstractNumId w:val="8"/>
@@ -8707,7 +9116,7 @@
     <w:abstractNumId w:val="16"/>
   </w:num>
   <w:num w:numId="14">
-    <w:abstractNumId w:val="19"/>
+    <w:abstractNumId w:val="20"/>
   </w:num>
   <w:num w:numId="15">
     <w:abstractNumId w:val="10"/>
@@ -8729,6 +9138,9 @@
   </w:num>
   <w:num w:numId="21">
     <w:abstractNumId w:val="18"/>
+  </w:num>
+  <w:num w:numId="22">
+    <w:abstractNumId w:val="19"/>
   </w:num>
 </w:numbering>
 </file>

</xml_diff>

<commit_message>
Promene za Fukcionalni zadatak
</commit_message>
<xml_diff>
--- a/Funkcionalni zahtev.docx
+++ b/Funkcionalni zahtev.docx
@@ -27,7 +27,7 @@
             <v:path o:extrusionok="f" gradientshapeok="t" o:connecttype="rect"/>
             <o:lock v:ext="edit" aspectratio="t"/>
           </v:shapetype>
-          <v:shape id="_x0000_i1025" type="#_x0000_t75" style="width:163.4pt;height:173.45pt">
+          <v:shape id="_x0000_i1025" type="#_x0000_t75" style="width:163.5pt;height:173.5pt">
             <v:imagedata r:id="rId6" o:title="download"/>
           </v:shape>
         </w:pict>
@@ -35,24 +35,12 @@
     </w:p>
     <w:p>
       <w:r>
-        <w:t>Studijski program</w:t>
-      </w:r>
-      <w:r>
-        <w:t xml:space="preserve">: </w:t>
-      </w:r>
-      <w:r>
-        <w:t>Informatika</w:t>
-      </w:r>
-    </w:p>
-    <w:p>
-      <w:r>
-        <w:t>Predmet</w:t>
-      </w:r>
-      <w:r>
-        <w:t xml:space="preserve">: </w:t>
-      </w:r>
-      <w:r>
-        <w:t>Projektovanje informacionih sistema</w:t>
+        <w:t>Studijski program: Informatika</w:t>
+      </w:r>
+    </w:p>
+    <w:p>
+      <w:r>
+        <w:t>Predmet: Projektovanje informacionih sistema</w:t>
       </w:r>
     </w:p>
     <w:p/>
@@ -94,10 +82,7 @@
     <w:p/>
     <w:p>
       <w:r>
-        <w:t>Predmetni nastavnik</w:t>
-      </w:r>
-      <w:r>
-        <w:t xml:space="preserve">: </w:t>
+        <w:t xml:space="preserve">Predmetni nastavnik: </w:t>
       </w:r>
       <w:r>
         <w:t xml:space="preserve">                                                                                                                                    Studenti:</w:t>
@@ -111,99 +96,75 @@
         </w:rPr>
       </w:pPr>
       <w:r>
-        <w:t>Sa</w:t>
+        <w:t>Saša Stamenkovi</w:t>
+      </w:r>
+      <w:r>
+        <w:rPr>
+          <w:lang w:val="sr-Latn-RS"/>
+        </w:rPr>
+        <w:t xml:space="preserve">ć                                                            </w:t>
+      </w:r>
+      <w:r>
+        <w:rPr>
+          <w:lang w:val="sr-Latn-RS"/>
+        </w:rPr>
+        <w:t xml:space="preserve">                                              </w:t>
+      </w:r>
+      <w:r>
+        <w:rPr>
+          <w:lang w:val="sr-Latn-RS"/>
+        </w:rPr>
+        <w:t>Marko Pra</w:t>
       </w:r>
       <w:r>
         <w:t>š</w:t>
       </w:r>
       <w:r>
-        <w:t>a Stamenkovi</w:t>
-      </w:r>
-      <w:r>
         <w:rPr>
           <w:lang w:val="sr-Latn-RS"/>
         </w:rPr>
-        <w:t>ć</w:t>
+        <w:t>talo (018/2023),                                                                                                                                                                                                                                   Bojan Stevanović</w:t>
       </w:r>
       <w:r>
         <w:rPr>
           <w:lang w:val="sr-Latn-RS"/>
         </w:rPr>
-        <w:t xml:space="preserve">                                                            </w:t>
+        <w:t xml:space="preserve"> </w:t>
       </w:r>
       <w:r>
         <w:rPr>
           <w:lang w:val="sr-Latn-RS"/>
         </w:rPr>
-        <w:t xml:space="preserve">                                              </w:t>
+        <w:t>(</w:t>
       </w:r>
       <w:r>
         <w:rPr>
           <w:lang w:val="sr-Latn-RS"/>
         </w:rPr>
-        <w:t>Marko Pra</w:t>
-      </w:r>
-      <w:r>
-        <w:t>š</w:t>
+        <w:t>014/2023</w:t>
       </w:r>
       <w:r>
         <w:rPr>
           <w:lang w:val="sr-Latn-RS"/>
         </w:rPr>
-        <w:t xml:space="preserve">talo (018/2023),                                                                                                                                                                                                                                   </w:t>
-      </w:r>
+        <w:t>),</w:t>
+      </w:r>
+    </w:p>
+    <w:p>
+      <w:pPr>
+        <w:jc w:val="center"/>
+      </w:pPr>
       <w:r>
         <w:rPr>
           <w:lang w:val="sr-Latn-RS"/>
         </w:rPr>
-        <w:t>Bojan Stevanović</w:t>
+        <w:t xml:space="preserve">                                                                                                                                        </w:t>
       </w:r>
       <w:r>
         <w:rPr>
           <w:lang w:val="sr-Latn-RS"/>
         </w:rPr>
-        <w:t xml:space="preserve"> </w:t>
-      </w:r>
-      <w:r>
-        <w:rPr>
-          <w:lang w:val="sr-Latn-RS"/>
-        </w:rPr>
-        <w:t>(</w:t>
-      </w:r>
-      <w:r>
-        <w:rPr>
-          <w:lang w:val="sr-Latn-RS"/>
-        </w:rPr>
-        <w:t>014/2023</w:t>
-      </w:r>
-      <w:r>
-        <w:rPr>
-          <w:lang w:val="sr-Latn-RS"/>
-        </w:rPr>
-        <w:t>),</w:t>
-      </w:r>
-    </w:p>
-    <w:p>
-      <w:pPr>
-        <w:jc w:val="center"/>
-      </w:pPr>
-      <w:r>
-        <w:rPr>
-          <w:lang w:val="sr-Latn-RS"/>
-        </w:rPr>
-        <w:t xml:space="preserve">                                                                                                                                        </w:t>
-      </w:r>
-      <w:r>
-        <w:rPr>
-          <w:lang w:val="sr-Latn-RS"/>
-        </w:rPr>
-        <w:t>Katarina Zivoti</w:t>
-      </w:r>
-      <w:r>
-        <w:rPr>
-          <w:lang w:val="sr-Latn-RS"/>
-        </w:rPr>
-        <w:t>ć</w:t>
+        <w:t>Katarina Zivotić</w:t>
       </w:r>
       <w:r>
         <w:rPr>
@@ -259,97 +220,6 @@
           <w:lang w:val="sr-Latn-RS"/>
         </w:rPr>
       </w:pPr>
-      <w:proofErr w:type="gramStart"/>
-      <w:r>
-        <w:t xml:space="preserve">Potrebno je </w:t>
-      </w:r>
-      <w:r>
-        <w:rPr>
-          <w:lang w:val="sr-Latn-RS"/>
-        </w:rPr>
-        <w:t>realizovati aplikativni program kase u kafe-baru.</w:t>
-      </w:r>
-      <w:proofErr w:type="gramEnd"/>
-      <w:r>
-        <w:rPr>
-          <w:lang w:val="sr-Latn-RS"/>
-        </w:rPr>
-        <w:t xml:space="preserve"> Program će obrađivati sve porudžbine, proračunavati</w:t>
-      </w:r>
-      <w:r>
-        <w:rPr>
-          <w:lang w:val="sr-Latn-RS"/>
-        </w:rPr>
-        <w:t xml:space="preserve"> njihovu vrednost</w:t>
-      </w:r>
-      <w:r>
-        <w:rPr>
-          <w:lang w:val="sr-Latn-RS"/>
-        </w:rPr>
-        <w:t>, izdavati račune i beležiti sva</w:t>
-      </w:r>
-      <w:r>
-        <w:rPr>
-          <w:lang w:val="sr-Latn-RS"/>
-        </w:rPr>
-        <w:t xml:space="preserve"> finansijska</w:t>
-      </w:r>
-      <w:r>
-        <w:rPr>
-          <w:lang w:val="sr-Latn-RS"/>
-        </w:rPr>
-        <w:t xml:space="preserve"> stanja</w:t>
-      </w:r>
-      <w:r>
-        <w:rPr>
-          <w:lang w:val="sr-Latn-RS"/>
-        </w:rPr>
-        <w:t xml:space="preserve"> i stanja prodate robe</w:t>
-      </w:r>
-      <w:r>
-        <w:rPr>
-          <w:lang w:val="sr-Latn-RS"/>
-        </w:rPr>
-        <w:t xml:space="preserve"> u bazu podataka u realnom vremenu. Program mora </w:t>
-      </w:r>
-      <w:r>
-        <w:rPr>
-          <w:lang w:val="sr-Latn-RS"/>
-        </w:rPr>
-        <w:t>biti brz,</w:t>
-      </w:r>
-      <w:r>
-        <w:rPr>
-          <w:lang w:val="sr-Latn-RS"/>
-        </w:rPr>
-        <w:t xml:space="preserve"> stabilan</w:t>
-      </w:r>
-      <w:r>
-        <w:rPr>
-          <w:lang w:val="sr-Latn-RS"/>
-        </w:rPr>
-        <w:t>, pregledan i jednostavan za korišćenje</w:t>
-      </w:r>
-      <w:r>
-        <w:rPr>
-          <w:lang w:val="sr-Latn-RS"/>
-        </w:rPr>
-        <w:t xml:space="preserve"> i sposoban da upravlja sa dva unosa istovremeno. Takođe je potrebno </w:t>
-      </w:r>
-      <w:r>
-        <w:rPr>
-          <w:lang w:val="sr-Latn-RS"/>
-        </w:rPr>
-        <w:t>instalirati i hardverski deo sistema koji će se sastojati od 2 računara, 2 touch-screen monitora, po dve tastature i 2 miša, 2 štampača slipova i računa, 2 pos terminala i ostale propratne opreme.</w:t>
-      </w:r>
-    </w:p>
-    <w:p>
-      <w:pPr>
-        <w:pStyle w:val="ListParagraph"/>
-        <w:rPr>
-          <w:lang w:val="sr-Latn-RS"/>
-        </w:rPr>
-      </w:pPr>
     </w:p>
     <w:p>
       <w:pPr>
@@ -376,19 +246,38 @@
     <w:p>
       <w:pPr>
         <w:pStyle w:val="ListParagraph"/>
-        <w:rPr>
+        <w:ind w:left="786"/>
+        <w:rPr>
+          <w:sz w:val="32"/>
+          <w:szCs w:val="32"/>
           <w:lang w:val="sr-Latn-RS"/>
         </w:rPr>
       </w:pPr>
+      <w:r>
+        <w:t xml:space="preserve">Glavni cilj ovog programa je unapređenje procesa naručivanja i naplate, </w:t>
+      </w:r>
       <w:proofErr w:type="gramStart"/>
       <w:r>
-        <w:t>Glavni cilj ovog programa je da poboljša brzinu usluge, smanji greške i optimizuje poslovanje</w:t>
-      </w:r>
-      <w:r>
-        <w:rPr>
-          <w:lang w:val="sr-Latn-RS"/>
-        </w:rPr>
-        <w:t>.</w:t>
+        <w:t>sa</w:t>
+      </w:r>
+      <w:proofErr w:type="gramEnd"/>
+      <w:r>
+        <w:t xml:space="preserve"> naglaskom na efikasnost i jednostavnost. </w:t>
+      </w:r>
+      <w:proofErr w:type="gramStart"/>
+      <w:r>
+        <w:t>Program omogućava korisnicima brzu i sigurnu narudžbu proizvoda, dok istovremeno omogućava optimalnu i transparentnu naplatu, čime se značajno unapređuje korisničko iskustvo i operativna efikasnost.</w:t>
+      </w:r>
+      <w:proofErr w:type="gramEnd"/>
+      <w:r>
+        <w:t xml:space="preserve"> </w:t>
+      </w:r>
+      <w:proofErr w:type="gramStart"/>
+      <w:r>
+        <w:t>Ovaj sistem predstavlja ključnu inovaciju u modernizaciji poslovanja, omogućavajući firmama da poboljšaju kvalitet usluge i optimi</w:t>
+      </w:r>
+      <w:r>
+        <w:t>zuju svoje finansijske procese.</w:t>
       </w:r>
       <w:proofErr w:type="gramEnd"/>
     </w:p>
@@ -411,7 +300,7 @@
           <w:szCs w:val="32"/>
           <w:lang w:val="sr-Latn-RS"/>
         </w:rPr>
-        <w:t xml:space="preserve"> Obim sistema</w:t>
+        <w:t>Obim sistema</w:t>
       </w:r>
     </w:p>
     <w:p>
@@ -430,7 +319,12 @@
       </w:r>
       <w:proofErr w:type="gramEnd"/>
       <w:r>
-        <w:t xml:space="preserve"> obuhvatiti sve funkcionalnosti potrebne za efikasno upravljanje porudžbinama</w:t>
+        <w:t xml:space="preserve"> ob</w:t>
+      </w:r>
+      <w:bookmarkStart w:id="0" w:name="_GoBack"/>
+      <w:bookmarkEnd w:id="0"/>
+      <w:r>
+        <w:t>uhvatiti sve funkcionalnosti potrebne za efikasno upravljanje porudžbinama</w:t>
       </w:r>
     </w:p>
     <w:p>
@@ -444,14 +338,14 @@
         <w:rPr>
           <w:rFonts w:eastAsia="Times New Roman" w:cstheme="minorHAnsi"/>
         </w:rPr>
-        <w:t xml:space="preserve">               </w:t>
-      </w:r>
-      <w:r>
-        <w:rPr>
-          <w:rFonts w:eastAsia="Times New Roman" w:cstheme="minorHAnsi"/>
-          <w:bCs/>
-        </w:rPr>
-        <w:t>Unos i upravljanje porudžbinama</w:t>
+        <w:t xml:space="preserve">            </w:t>
+      </w:r>
+      <w:r>
+        <w:rPr>
+          <w:rFonts w:eastAsia="Times New Roman" w:cstheme="minorHAnsi"/>
+          <w:b/>
+        </w:rPr>
+        <w:t xml:space="preserve">   </w:t>
       </w:r>
       <w:r>
         <w:rPr>
@@ -459,48 +353,7 @@
           <w:b/>
           <w:bCs/>
         </w:rPr>
-        <w:t>:</w:t>
-      </w:r>
-      <w:r>
-        <w:rPr>
-          <w:rFonts w:eastAsia="Times New Roman" w:cstheme="minorHAnsi"/>
-        </w:rPr>
-        <w:t xml:space="preserve"> Brzo i jednostavno unošenje porudžbina </w:t>
-      </w:r>
-      <w:proofErr w:type="gramStart"/>
-      <w:r>
-        <w:rPr>
-          <w:rFonts w:eastAsia="Times New Roman" w:cstheme="minorHAnsi"/>
-        </w:rPr>
-        <w:t>od</w:t>
-      </w:r>
-      <w:proofErr w:type="gramEnd"/>
-      <w:r>
-        <w:rPr>
-          <w:rFonts w:eastAsia="Times New Roman" w:cstheme="minorHAnsi"/>
-        </w:rPr>
-        <w:t xml:space="preserve"> strane osoblja.</w:t>
-      </w:r>
-    </w:p>
-    <w:p>
-      <w:pPr>
-        <w:spacing w:after="0" w:line="240" w:lineRule="auto"/>
-        <w:rPr>
-          <w:rFonts w:eastAsia="Times New Roman" w:cstheme="minorHAnsi"/>
-        </w:rPr>
-      </w:pPr>
-      <w:r>
-        <w:rPr>
-          <w:rFonts w:eastAsia="Times New Roman" w:cstheme="minorHAnsi"/>
-        </w:rPr>
-        <w:t xml:space="preserve">               </w:t>
-      </w:r>
-      <w:r>
-        <w:rPr>
-          <w:rFonts w:eastAsia="Times New Roman" w:cstheme="minorHAnsi"/>
-          <w:bCs/>
-        </w:rPr>
-        <w:t>Praćenje istorije porudžbina</w:t>
+        <w:t>U</w:t>
       </w:r>
       <w:r>
         <w:rPr>
@@ -508,13 +361,57 @@
           <w:b/>
           <w:bCs/>
         </w:rPr>
-        <w:t>:</w:t>
-      </w:r>
-      <w:r>
-        <w:rPr>
-          <w:rFonts w:eastAsia="Times New Roman" w:cstheme="minorHAnsi"/>
-        </w:rPr>
-        <w:t xml:space="preserve"> Prikaz istorije porudžbina po stolovima.</w:t>
+        <w:t>pravljanje porudžbinama:</w:t>
+      </w:r>
+      <w:r>
+        <w:rPr>
+          <w:rFonts w:eastAsia="Times New Roman" w:cstheme="minorHAnsi"/>
+        </w:rPr>
+        <w:t xml:space="preserve"> </w:t>
+      </w:r>
+      <w:r>
+        <w:rPr>
+          <w:rFonts w:eastAsia="Times New Roman" w:cstheme="minorHAnsi"/>
+        </w:rPr>
+        <w:t>Brzo i jednostavno</w:t>
+      </w:r>
+      <w:r>
+        <w:rPr>
+          <w:rFonts w:eastAsia="Times New Roman" w:cstheme="minorHAnsi"/>
+        </w:rPr>
+        <w:t xml:space="preserve"> </w:t>
+      </w:r>
+      <w:proofErr w:type="gramStart"/>
+      <w:r>
+        <w:rPr>
+          <w:rFonts w:eastAsia="Times New Roman" w:cstheme="minorHAnsi"/>
+        </w:rPr>
+        <w:t xml:space="preserve">upravljanje </w:t>
+      </w:r>
+      <w:r>
+        <w:rPr>
+          <w:rFonts w:eastAsia="Times New Roman" w:cstheme="minorHAnsi"/>
+        </w:rPr>
+        <w:t xml:space="preserve"> porudžbina</w:t>
+      </w:r>
+      <w:r>
+        <w:rPr>
+          <w:rFonts w:eastAsia="Times New Roman" w:cstheme="minorHAnsi"/>
+        </w:rPr>
+        <w:t>ma</w:t>
+      </w:r>
+      <w:proofErr w:type="gramEnd"/>
+      <w:r>
+        <w:rPr>
+          <w:rFonts w:eastAsia="Times New Roman" w:cstheme="minorHAnsi"/>
+        </w:rPr>
+        <w:t xml:space="preserve"> </w:t>
+      </w:r>
+      <w:r>
+        <w:rPr>
+          <w:rFonts w:eastAsia="Times New Roman" w:cstheme="minorHAnsi"/>
+        </w:rPr>
+        <w:t xml:space="preserve"> od strane osoblja.</w:t>
       </w:r>
     </w:p>
     <w:p>
@@ -529,40 +426,6 @@
           <w:rFonts w:eastAsia="Times New Roman" w:cstheme="minorHAnsi"/>
         </w:rPr>
         <w:t xml:space="preserve">               </w:t>
-      </w:r>
-      <w:r>
-        <w:rPr>
-          <w:rFonts w:eastAsia="Times New Roman" w:cstheme="minorHAnsi"/>
-          <w:bCs/>
-        </w:rPr>
-        <w:t>Izdavanje računa:</w:t>
-      </w:r>
-      <w:r>
-        <w:rPr>
-          <w:rFonts w:eastAsia="Times New Roman" w:cstheme="minorHAnsi"/>
-        </w:rPr>
-        <w:t xml:space="preserve"> Automatsko generisanje i štampanje računa za goste.</w:t>
-      </w:r>
-    </w:p>
-    <w:p>
-      <w:pPr>
-        <w:spacing w:after="0" w:line="240" w:lineRule="auto"/>
-        <w:rPr>
-          <w:rFonts w:eastAsia="Times New Roman" w:cstheme="minorHAnsi"/>
-        </w:rPr>
-      </w:pPr>
-      <w:r>
-        <w:rPr>
-          <w:rFonts w:eastAsia="Times New Roman" w:cstheme="minorHAnsi"/>
-        </w:rPr>
-        <w:t xml:space="preserve">               </w:t>
-      </w:r>
-      <w:r>
-        <w:rPr>
-          <w:rFonts w:eastAsia="Times New Roman" w:cstheme="minorHAnsi"/>
-          <w:bCs/>
-        </w:rPr>
-        <w:t>Upravljanje stolovima</w:t>
       </w:r>
       <w:r>
         <w:rPr>
@@ -570,34 +433,7 @@
           <w:b/>
           <w:bCs/>
         </w:rPr>
-        <w:t>:</w:t>
-      </w:r>
-      <w:r>
-        <w:rPr>
-          <w:rFonts w:eastAsia="Times New Roman" w:cstheme="minorHAnsi"/>
-        </w:rPr>
-        <w:t xml:space="preserve"> Prikaz statusa stolova (slobodni, primljeni) u realnom vremenu.</w:t>
-      </w:r>
-    </w:p>
-    <w:p>
-      <w:pPr>
-        <w:spacing w:after="0" w:line="240" w:lineRule="auto"/>
-        <w:rPr>
-          <w:rFonts w:eastAsia="Times New Roman" w:cstheme="minorHAnsi"/>
-        </w:rPr>
-      </w:pPr>
-      <w:r>
-        <w:rPr>
-          <w:rFonts w:eastAsia="Times New Roman" w:cstheme="minorHAnsi"/>
-        </w:rPr>
-        <w:t xml:space="preserve">               </w:t>
-      </w:r>
-      <w:r>
-        <w:rPr>
-          <w:rFonts w:eastAsia="Times New Roman" w:cstheme="minorHAnsi"/>
-          <w:bCs/>
-        </w:rPr>
-        <w:t>Razdvajanje porudžbina</w:t>
+        <w:t>Praćenje istorije porudžbina</w:t>
       </w:r>
       <w:r>
         <w:rPr>
@@ -611,21 +447,7 @@
         <w:rPr>
           <w:rFonts w:eastAsia="Times New Roman" w:cstheme="minorHAnsi"/>
         </w:rPr>
-        <w:t xml:space="preserve"> Mogućnost razdvajanja porudžbina </w:t>
-      </w:r>
-      <w:proofErr w:type="gramStart"/>
-      <w:r>
-        <w:rPr>
-          <w:rFonts w:eastAsia="Times New Roman" w:cstheme="minorHAnsi"/>
-        </w:rPr>
-        <w:t>na</w:t>
-      </w:r>
-      <w:proofErr w:type="gramEnd"/>
-      <w:r>
-        <w:rPr>
-          <w:rFonts w:eastAsia="Times New Roman" w:cstheme="minorHAnsi"/>
-        </w:rPr>
-        <w:t xml:space="preserve"> više računa.</w:t>
+        <w:t xml:space="preserve"> Prikaz istorije porudžbina po stolovima.</w:t>
       </w:r>
     </w:p>
     <w:p>
@@ -639,55 +461,14 @@
         <w:rPr>
           <w:rFonts w:eastAsia="Times New Roman" w:cstheme="minorHAnsi"/>
         </w:rPr>
-        <w:t xml:space="preserve">               </w:t>
-      </w:r>
-      <w:r>
-        <w:rPr>
-          <w:rFonts w:eastAsia="Times New Roman" w:cstheme="minorHAnsi"/>
-          <w:bCs/>
-        </w:rPr>
-        <w:t>Naplata:</w:t>
-      </w:r>
-      <w:r>
-        <w:rPr>
-          <w:rFonts w:eastAsia="Times New Roman" w:cstheme="minorHAnsi"/>
-        </w:rPr>
-        <w:t xml:space="preserve"> Opcije za plaćanje gotovinom </w:t>
-      </w:r>
-      <w:proofErr w:type="gramStart"/>
-      <w:r>
-        <w:rPr>
-          <w:rFonts w:eastAsia="Times New Roman" w:cstheme="minorHAnsi"/>
-        </w:rPr>
-        <w:t>ili</w:t>
-      </w:r>
-      <w:proofErr w:type="gramEnd"/>
-      <w:r>
-        <w:rPr>
-          <w:rFonts w:eastAsia="Times New Roman" w:cstheme="minorHAnsi"/>
-        </w:rPr>
-        <w:t xml:space="preserve"> karticom, uključujući popuste za VIP korisnike.</w:t>
-      </w:r>
-    </w:p>
-    <w:p>
-      <w:pPr>
-        <w:spacing w:after="0" w:line="240" w:lineRule="auto"/>
-        <w:rPr>
-          <w:rFonts w:eastAsia="Times New Roman" w:cstheme="minorHAnsi"/>
-        </w:rPr>
-      </w:pPr>
-      <w:r>
-        <w:rPr>
-          <w:rFonts w:eastAsia="Times New Roman" w:cstheme="minorHAnsi"/>
-        </w:rPr>
-        <w:t xml:space="preserve">               </w:t>
-      </w:r>
-      <w:r>
-        <w:rPr>
-          <w:rFonts w:eastAsia="Times New Roman" w:cstheme="minorHAnsi"/>
-          <w:bCs/>
-        </w:rPr>
-        <w:t>Izveštavanje</w:t>
+        <w:t xml:space="preserve">             </w:t>
+      </w:r>
+      <w:r>
+        <w:rPr>
+          <w:rFonts w:eastAsia="Times New Roman" w:cstheme="minorHAnsi"/>
+          <w:b/>
+        </w:rPr>
+        <w:t xml:space="preserve">  </w:t>
       </w:r>
       <w:r>
         <w:rPr>
@@ -695,13 +476,20 @@
           <w:b/>
           <w:bCs/>
         </w:rPr>
+        <w:t>Izdavanje računa</w:t>
+      </w:r>
+      <w:r>
+        <w:rPr>
+          <w:rFonts w:eastAsia="Times New Roman" w:cstheme="minorHAnsi"/>
+          <w:bCs/>
+        </w:rPr>
         <w:t>:</w:t>
       </w:r>
       <w:r>
         <w:rPr>
           <w:rFonts w:eastAsia="Times New Roman" w:cstheme="minorHAnsi"/>
         </w:rPr>
-        <w:t xml:space="preserve"> Generisanje izveštaja o prodaji i stanju zaliha.</w:t>
+        <w:t xml:space="preserve"> Automatsko generisanje i štampanje računa za goste.</w:t>
       </w:r>
     </w:p>
     <w:p>
@@ -714,22 +502,9 @@
       <w:r>
         <w:rPr>
           <w:rFonts w:eastAsia="Times New Roman" w:cstheme="minorHAnsi"/>
+          <w:b/>
         </w:rPr>
         <w:t xml:space="preserve">               </w:t>
-      </w:r>
-      <w:r>
-        <w:rPr>
-          <w:rFonts w:eastAsia="Times New Roman" w:cstheme="minorHAnsi"/>
-          <w:bCs/>
-        </w:rPr>
-        <w:t>Sistem za prijav</w:t>
-      </w:r>
-      <w:r>
-        <w:rPr>
-          <w:rFonts w:eastAsia="Times New Roman" w:cstheme="minorHAnsi"/>
-          <w:bCs/>
-        </w:rPr>
-        <w:t>u</w:t>
       </w:r>
       <w:r>
         <w:rPr>
@@ -737,12 +512,199 @@
           <w:b/>
           <w:bCs/>
         </w:rPr>
+        <w:t>Upravljanje stolovima</w:t>
+      </w:r>
+      <w:r>
+        <w:rPr>
+          <w:rFonts w:eastAsia="Times New Roman" w:cstheme="minorHAnsi"/>
+          <w:b/>
+          <w:bCs/>
+        </w:rPr>
         <w:t>:</w:t>
       </w:r>
       <w:r>
         <w:rPr>
           <w:rFonts w:eastAsia="Times New Roman" w:cstheme="minorHAnsi"/>
         </w:rPr>
+        <w:t xml:space="preserve"> Prikaz statusa stolova (slobodni, primljeni) u realnom vremenu.</w:t>
+      </w:r>
+    </w:p>
+    <w:p>
+      <w:pPr>
+        <w:spacing w:after="0" w:line="240" w:lineRule="auto"/>
+        <w:rPr>
+          <w:rFonts w:eastAsia="Times New Roman" w:cstheme="minorHAnsi"/>
+        </w:rPr>
+      </w:pPr>
+      <w:r>
+        <w:rPr>
+          <w:rFonts w:eastAsia="Times New Roman" w:cstheme="minorHAnsi"/>
+        </w:rPr>
+        <w:t xml:space="preserve">               </w:t>
+      </w:r>
+      <w:r>
+        <w:rPr>
+          <w:rFonts w:eastAsia="Times New Roman" w:cstheme="minorHAnsi"/>
+          <w:b/>
+          <w:bCs/>
+        </w:rPr>
+        <w:t>Razdvajanje porudžbina</w:t>
+      </w:r>
+      <w:r>
+        <w:rPr>
+          <w:rFonts w:eastAsia="Times New Roman" w:cstheme="minorHAnsi"/>
+          <w:b/>
+          <w:bCs/>
+        </w:rPr>
+        <w:t>:</w:t>
+      </w:r>
+      <w:r>
+        <w:rPr>
+          <w:rFonts w:eastAsia="Times New Roman" w:cstheme="minorHAnsi"/>
+        </w:rPr>
+        <w:t xml:space="preserve"> Mogućnost razdvajanja porudžbina </w:t>
+      </w:r>
+      <w:proofErr w:type="gramStart"/>
+      <w:r>
+        <w:rPr>
+          <w:rFonts w:eastAsia="Times New Roman" w:cstheme="minorHAnsi"/>
+        </w:rPr>
+        <w:t>na</w:t>
+      </w:r>
+      <w:proofErr w:type="gramEnd"/>
+      <w:r>
+        <w:rPr>
+          <w:rFonts w:eastAsia="Times New Roman" w:cstheme="minorHAnsi"/>
+        </w:rPr>
+        <w:t xml:space="preserve"> više računa.</w:t>
+      </w:r>
+    </w:p>
+    <w:p>
+      <w:pPr>
+        <w:spacing w:after="0" w:line="240" w:lineRule="auto"/>
+        <w:rPr>
+          <w:rFonts w:eastAsia="Times New Roman" w:cstheme="minorHAnsi"/>
+        </w:rPr>
+      </w:pPr>
+      <w:r>
+        <w:rPr>
+          <w:rFonts w:eastAsia="Times New Roman" w:cstheme="minorHAnsi"/>
+        </w:rPr>
+        <w:t xml:space="preserve">               </w:t>
+      </w:r>
+      <w:r>
+        <w:rPr>
+          <w:rFonts w:eastAsia="Times New Roman" w:cstheme="minorHAnsi"/>
+          <w:b/>
+          <w:bCs/>
+        </w:rPr>
+        <w:t>Naplata</w:t>
+      </w:r>
+      <w:r>
+        <w:rPr>
+          <w:rFonts w:eastAsia="Times New Roman" w:cstheme="minorHAnsi"/>
+          <w:bCs/>
+        </w:rPr>
+        <w:t>:</w:t>
+      </w:r>
+      <w:r>
+        <w:rPr>
+          <w:rFonts w:eastAsia="Times New Roman" w:cstheme="minorHAnsi"/>
+        </w:rPr>
+        <w:t xml:space="preserve"> Opcije za plaćanje gotovinom </w:t>
+      </w:r>
+      <w:proofErr w:type="gramStart"/>
+      <w:r>
+        <w:rPr>
+          <w:rFonts w:eastAsia="Times New Roman" w:cstheme="minorHAnsi"/>
+        </w:rPr>
+        <w:t>ili</w:t>
+      </w:r>
+      <w:proofErr w:type="gramEnd"/>
+      <w:r>
+        <w:rPr>
+          <w:rFonts w:eastAsia="Times New Roman" w:cstheme="minorHAnsi"/>
+        </w:rPr>
+        <w:t xml:space="preserve"> karticom, uključujući popuste za VIP korisnike.</w:t>
+      </w:r>
+    </w:p>
+    <w:p>
+      <w:pPr>
+        <w:spacing w:after="0" w:line="240" w:lineRule="auto"/>
+        <w:rPr>
+          <w:rFonts w:eastAsia="Times New Roman" w:cstheme="minorHAnsi"/>
+        </w:rPr>
+      </w:pPr>
+      <w:r>
+        <w:rPr>
+          <w:rFonts w:eastAsia="Times New Roman" w:cstheme="minorHAnsi"/>
+        </w:rPr>
+        <w:t xml:space="preserve">               </w:t>
+      </w:r>
+      <w:r>
+        <w:rPr>
+          <w:rFonts w:eastAsia="Times New Roman" w:cstheme="minorHAnsi"/>
+          <w:b/>
+          <w:bCs/>
+        </w:rPr>
+        <w:t>Izveštavanje</w:t>
+      </w:r>
+      <w:r>
+        <w:rPr>
+          <w:rFonts w:eastAsia="Times New Roman" w:cstheme="minorHAnsi"/>
+          <w:b/>
+          <w:bCs/>
+        </w:rPr>
+        <w:t>:</w:t>
+      </w:r>
+      <w:r>
+        <w:rPr>
+          <w:rFonts w:eastAsia="Times New Roman" w:cstheme="minorHAnsi"/>
+        </w:rPr>
+        <w:t xml:space="preserve"> Generisanje izveštaja o prodaji i stanju zaliha.</w:t>
+      </w:r>
+    </w:p>
+    <w:p>
+      <w:pPr>
+        <w:spacing w:after="0" w:line="240" w:lineRule="auto"/>
+        <w:rPr>
+          <w:rFonts w:eastAsia="Times New Roman" w:cstheme="minorHAnsi"/>
+        </w:rPr>
+      </w:pPr>
+      <w:r>
+        <w:rPr>
+          <w:rFonts w:eastAsia="Times New Roman" w:cstheme="minorHAnsi"/>
+        </w:rPr>
+        <w:t xml:space="preserve">               </w:t>
+      </w:r>
+      <w:r>
+        <w:rPr>
+          <w:rFonts w:eastAsia="Times New Roman" w:cstheme="minorHAnsi"/>
+          <w:b/>
+          <w:bCs/>
+        </w:rPr>
+        <w:t>Sistem za prijav</w:t>
+      </w:r>
+      <w:r>
+        <w:rPr>
+          <w:rFonts w:eastAsia="Times New Roman" w:cstheme="minorHAnsi"/>
+          <w:b/>
+          <w:bCs/>
+        </w:rPr>
+        <w:t>u</w:t>
+      </w:r>
+      <w:r>
+        <w:rPr>
+          <w:rFonts w:eastAsia="Times New Roman" w:cstheme="minorHAnsi"/>
+          <w:b/>
+          <w:bCs/>
+        </w:rPr>
+        <w:t>:</w:t>
+      </w:r>
+      <w:r>
+        <w:rPr>
+          <w:rFonts w:eastAsia="Times New Roman" w:cstheme="minorHAnsi"/>
+        </w:rPr>
         <w:t xml:space="preserve"> Prijavljivanje zaposlenih i menadžera </w:t>
       </w:r>
       <w:proofErr w:type="gramStart"/>
@@ -782,9 +744,17 @@
       <w:r>
         <w:rPr>
           <w:rFonts w:eastAsia="Times New Roman" w:cstheme="minorHAnsi"/>
+          <w:b/>
           <w:bCs/>
         </w:rPr>
-        <w:t>Real-time praćenje:</w:t>
+        <w:t>Real-time praćenje</w:t>
+      </w:r>
+      <w:r>
+        <w:rPr>
+          <w:rFonts w:eastAsia="Times New Roman" w:cstheme="minorHAnsi"/>
+          <w:bCs/>
+        </w:rPr>
+        <w:t>:</w:t>
       </w:r>
       <w:r>
         <w:rPr>
@@ -805,26 +775,43 @@
         <w:rPr>
           <w:rFonts w:eastAsia="Times New Roman" w:cstheme="minorHAnsi"/>
         </w:rPr>
-        <w:t xml:space="preserve">     </w:t>
-      </w:r>
-      <w:r>
-        <w:rPr>
-          <w:rFonts w:eastAsia="Times New Roman" w:cstheme="minorHAnsi"/>
+        <w:t xml:space="preserve">    </w:t>
+      </w:r>
+      <w:r>
+        <w:rPr>
+          <w:rFonts w:eastAsia="Times New Roman" w:cstheme="minorHAnsi"/>
+          <w:b/>
         </w:rPr>
         <w:t xml:space="preserve"> </w:t>
       </w:r>
       <w:r>
         <w:rPr>
           <w:rFonts w:eastAsia="Times New Roman" w:cstheme="minorHAnsi"/>
+          <w:b/>
+        </w:rPr>
+        <w:t xml:space="preserve"> </w:t>
+      </w:r>
+      <w:r>
+        <w:rPr>
+          <w:rFonts w:eastAsia="Times New Roman" w:cstheme="minorHAnsi"/>
+          <w:b/>
         </w:rPr>
         <w:t xml:space="preserve">  </w:t>
       </w:r>
       <w:r>
         <w:rPr>
           <w:rFonts w:eastAsia="Times New Roman" w:cstheme="minorHAnsi"/>
+          <w:b/>
           <w:bCs/>
         </w:rPr>
-        <w:t>Interfejs za menadžera:</w:t>
+        <w:t>Interfejs za menadžera</w:t>
+      </w:r>
+      <w:r>
+        <w:rPr>
+          <w:rFonts w:eastAsia="Times New Roman" w:cstheme="minorHAnsi"/>
+          <w:bCs/>
+        </w:rPr>
+        <w:t>:</w:t>
       </w:r>
       <w:r>
         <w:rPr>
@@ -992,8 +979,6 @@
           <w:lang w:val="sr-Latn-RS"/>
         </w:rPr>
       </w:pPr>
-      <w:bookmarkStart w:id="0" w:name="_GoBack"/>
-      <w:bookmarkEnd w:id="0"/>
       <w:r>
         <w:rPr>
           <w:rFonts w:cstheme="minorHAnsi"/>
@@ -1034,6 +1019,7 @@
         <w:rPr>
           <w:rFonts w:cstheme="minorHAnsi"/>
           <w:noProof/>
+          <w:lang w:val="sr-Latn-RS" w:eastAsia="sr-Latn-RS"/>
         </w:rPr>
         <w:drawing>
           <wp:inline distT="0" distB="0" distL="0" distR="0" wp14:anchorId="400CC54E" wp14:editId="44FA163B">
@@ -1130,7 +1116,6 @@
           <w:sz w:val="28"/>
           <w:szCs w:val="28"/>
         </w:rPr>
-        <w:lastRenderedPageBreak/>
         <w:t>Karakteristike korisnika</w:t>
       </w:r>
     </w:p>
@@ -1146,6 +1131,7 @@
         <w:ind w:left="1080"/>
       </w:pPr>
       <w:r>
+        <w:lastRenderedPageBreak/>
         <w:t xml:space="preserve">Korisnici sistema uključuju osoblje kafića koje je odgovorno za unos i obradu porudžbina, kao i menadžere koji imaju dodatne privilegije za upravljanje sistemom i zatvaranje radnog </w:t>
       </w:r>
       <w:proofErr w:type="gramStart"/>
@@ -1264,135 +1250,98 @@
       </w:r>
     </w:p>
     <w:p>
-      <w:pPr>
-        <w:pStyle w:val="ListParagraph"/>
+      <w:r>
         <w:rPr>
           <w:lang w:val="sr-Latn-RS"/>
         </w:rPr>
-      </w:pPr>
-    </w:p>
-    <w:p>
-      <w:pPr>
-        <w:spacing w:after="0" w:line="240" w:lineRule="auto"/>
-        <w:ind w:left="810"/>
-        <w:rPr>
-          <w:rFonts w:eastAsia="Times New Roman" w:cstheme="minorHAnsi"/>
-        </w:rPr>
-      </w:pPr>
-      <w:r>
-        <w:rPr>
-          <w:rFonts w:eastAsia="Times New Roman" w:cstheme="minorHAnsi"/>
-          <w:bCs/>
-        </w:rPr>
-        <w:t>Modifikacija:</w:t>
-      </w:r>
-      <w:r>
-        <w:rPr>
-          <w:rFonts w:eastAsia="Times New Roman" w:cstheme="minorHAnsi"/>
-        </w:rPr>
-        <w:t xml:space="preserve"> Izmena porudžbine </w:t>
+        <w:t xml:space="preserve">                       </w:t>
+      </w:r>
+      <w:r>
+        <w:rPr>
+          <w:b/>
+          <w:lang w:val="sr-Latn-RS"/>
+        </w:rPr>
+        <w:t>Narudžbenica</w:t>
+      </w:r>
+      <w:r>
+        <w:rPr>
+          <w:lang w:val="sr-Latn-RS"/>
+        </w:rPr>
+        <w:t xml:space="preserve"> </w:t>
+      </w:r>
+      <w:r>
+        <w:rPr>
+          <w:lang w:val="sr-Latn-RS"/>
+        </w:rPr>
+        <w:t xml:space="preserve">- </w:t>
+      </w:r>
+      <w:r>
+        <w:t>poslovni dokument koji kupac kori</w:t>
+      </w:r>
+      <w:r>
+        <w:t>sti da naruči proizvod od poslodavca</w:t>
+      </w:r>
+    </w:p>
+    <w:p>
+      <w:r>
+        <w:t xml:space="preserve">    </w:t>
+      </w:r>
+      <w:r>
+        <w:t xml:space="preserve">                  </w:t>
+      </w:r>
+      <w:r>
+        <w:rPr>
+          <w:b/>
+        </w:rPr>
+        <w:t xml:space="preserve">Storniranje </w:t>
       </w:r>
       <w:proofErr w:type="gramStart"/>
       <w:r>
         <w:rPr>
-          <w:rFonts w:eastAsia="Times New Roman" w:cstheme="minorHAnsi"/>
-        </w:rPr>
-        <w:t>na</w:t>
+          <w:b/>
+        </w:rPr>
+        <w:t>-</w:t>
+      </w:r>
+      <w:r>
+        <w:t xml:space="preserve"> </w:t>
+      </w:r>
+      <w:r>
+        <w:t xml:space="preserve"> postupak</w:t>
       </w:r>
       <w:proofErr w:type="gramEnd"/>
       <w:r>
-        <w:rPr>
-          <w:rFonts w:eastAsia="Times New Roman" w:cstheme="minorHAnsi"/>
-        </w:rPr>
-        <w:t xml:space="preserve"> osnovu specifičnih zahteva gostiju.</w:t>
-      </w:r>
-    </w:p>
-    <w:p>
-      <w:pPr>
-        <w:spacing w:after="0" w:line="240" w:lineRule="auto"/>
-        <w:ind w:left="810"/>
-        <w:rPr>
-          <w:rFonts w:eastAsia="Times New Roman" w:cstheme="minorHAnsi"/>
-        </w:rPr>
-      </w:pPr>
-      <w:r>
-        <w:rPr>
-          <w:rFonts w:eastAsia="Times New Roman" w:cstheme="minorHAnsi"/>
-          <w:bCs/>
-        </w:rPr>
-        <w:t>Storno:</w:t>
-      </w:r>
-      <w:r>
-        <w:rPr>
-          <w:rFonts w:eastAsia="Times New Roman" w:cstheme="minorHAnsi"/>
-        </w:rPr>
-        <w:t xml:space="preserve"> Otkazivanje artikla iz porudžbine zbog greške u unosu </w:t>
+        <w:t xml:space="preserve"> poništavanja ili otkazivanja prethodno izvršene transakcije</w:t>
+      </w:r>
+    </w:p>
+    <w:p>
+      <w:pPr>
+        <w:rPr>
+          <w:lang w:val="sr-Latn-RS"/>
+        </w:rPr>
+      </w:pPr>
+      <w:r>
+        <w:rPr>
+          <w:b/>
+        </w:rPr>
+        <w:t xml:space="preserve">                     Slip </w:t>
       </w:r>
       <w:proofErr w:type="gramStart"/>
       <w:r>
         <w:rPr>
-          <w:rFonts w:eastAsia="Times New Roman" w:cstheme="minorHAnsi"/>
-        </w:rPr>
-        <w:t>ili</w:t>
+          <w:b/>
+        </w:rPr>
+        <w:t>-</w:t>
+      </w:r>
+      <w:r>
+        <w:t xml:space="preserve"> </w:t>
+      </w:r>
+      <w:r>
+        <w:t xml:space="preserve"> poslovni</w:t>
       </w:r>
       <w:proofErr w:type="gramEnd"/>
       <w:r>
-        <w:rPr>
-          <w:rFonts w:eastAsia="Times New Roman" w:cstheme="minorHAnsi"/>
-        </w:rPr>
-        <w:t xml:space="preserve"> promene zahteva gosta.</w:t>
-      </w:r>
-    </w:p>
-    <w:p>
-      <w:pPr>
-        <w:pStyle w:val="ListParagraph"/>
-        <w:ind w:left="810"/>
-        <w:rPr>
-          <w:rFonts w:cstheme="minorHAnsi"/>
-          <w:lang w:val="sr-Latn-RS"/>
-        </w:rPr>
-      </w:pPr>
-      <w:r>
-        <w:rPr>
-          <w:rFonts w:eastAsia="Times New Roman" w:cstheme="minorHAnsi"/>
-          <w:bCs/>
-        </w:rPr>
-        <w:t>VIP kartica:</w:t>
-      </w:r>
-      <w:r>
-        <w:rPr>
-          <w:rFonts w:eastAsia="Times New Roman" w:cstheme="minorHAnsi"/>
-        </w:rPr>
-        <w:t xml:space="preserve"> Specijalna kartica koja omogućava gostima određene popuste </w:t>
-      </w:r>
-      <w:proofErr w:type="gramStart"/>
-      <w:r>
-        <w:rPr>
-          <w:rFonts w:eastAsia="Times New Roman" w:cstheme="minorHAnsi"/>
-        </w:rPr>
-        <w:t>ili</w:t>
-      </w:r>
-      <w:proofErr w:type="gramEnd"/>
-      <w:r>
-        <w:rPr>
-          <w:rFonts w:eastAsia="Times New Roman" w:cstheme="minorHAnsi"/>
-        </w:rPr>
-        <w:t xml:space="preserve"> privilegije    prilikom plaćanja.</w:t>
-      </w:r>
-      <w:r>
-        <w:rPr>
-          <w:rFonts w:cstheme="minorHAnsi"/>
-          <w:lang w:val="sr-Latn-RS"/>
-        </w:rPr>
-        <w:t xml:space="preserve">      </w:t>
-      </w:r>
-    </w:p>
-    <w:p>
-      <w:pPr>
-        <w:rPr>
-          <w:lang w:val="sr-Latn-RS"/>
-        </w:rPr>
-      </w:pPr>
+        <w:t xml:space="preserve"> dokument koji se koristi kao potvrda o izvršenju određene transakcije</w:t>
+      </w:r>
     </w:p>
     <w:p>
       <w:pPr>
@@ -1501,73 +1450,39 @@
       <w:pPr>
         <w:rPr>
           <w:rFonts w:cstheme="minorHAnsi"/>
+        </w:rPr>
+      </w:pPr>
+    </w:p>
+    <w:p>
+      <w:pPr>
+        <w:rPr>
+          <w:rFonts w:cstheme="minorHAnsi"/>
+        </w:rPr>
+      </w:pPr>
+    </w:p>
+    <w:p>
+      <w:pPr>
+        <w:rPr>
+          <w:rFonts w:cstheme="minorHAnsi"/>
+        </w:rPr>
+      </w:pPr>
+      <w:r>
+        <w:rPr>
+          <w:rFonts w:cstheme="minorHAnsi"/>
           <w:sz w:val="28"/>
           <w:szCs w:val="28"/>
         </w:rPr>
-      </w:pPr>
-      <w:r>
-        <w:rPr>
-          <w:rFonts w:cstheme="minorHAnsi"/>
-          <w:sz w:val="28"/>
-          <w:szCs w:val="28"/>
-        </w:rPr>
-        <w:t>3.1.1 Interfejs za baze podataka</w:t>
-      </w:r>
-    </w:p>
-    <w:p>
-      <w:pPr>
-        <w:rPr>
-          <w:rFonts w:cstheme="minorHAnsi"/>
-        </w:rPr>
-      </w:pPr>
-      <w:r>
-        <w:rPr>
-          <w:rFonts w:cstheme="minorHAnsi"/>
-        </w:rPr>
-        <w:t>Naziv: SQL Interfejs</w:t>
-      </w:r>
-    </w:p>
-    <w:p>
-      <w:pPr>
-        <w:rPr>
-          <w:rFonts w:cstheme="minorHAnsi"/>
-        </w:rPr>
-      </w:pPr>
-      <w:r>
-        <w:rPr>
-          <w:rFonts w:cstheme="minorHAnsi"/>
-        </w:rPr>
-        <w:t>Opis:  Ovaj inerfejs omogućava Radnicima i Šefu/Menadžeru da upisuju, pristupaju i menjaju podatke o narudžbinama.</w:t>
-      </w:r>
-    </w:p>
-    <w:p>
-      <w:pPr>
-        <w:rPr>
-          <w:rFonts w:cstheme="minorHAnsi"/>
-        </w:rPr>
-      </w:pPr>
-    </w:p>
-    <w:p>
-      <w:pPr>
-        <w:rPr>
-          <w:rFonts w:cstheme="minorHAnsi"/>
-        </w:rPr>
-      </w:pPr>
-      <w:r>
-        <w:rPr>
-          <w:rFonts w:cstheme="minorHAnsi"/>
-          <w:sz w:val="28"/>
-          <w:szCs w:val="28"/>
-        </w:rPr>
+        <w:lastRenderedPageBreak/>
         <w:t>3.2 Funkcije</w:t>
       </w:r>
       <w:r>
         <w:rPr>
           <w:rFonts w:cstheme="minorHAnsi"/>
           <w:noProof/>
+          <w:lang w:val="sr-Latn-RS" w:eastAsia="sr-Latn-RS"/>
         </w:rPr>
         <w:drawing>
-          <wp:inline distT="0" distB="0" distL="0" distR="0" wp14:anchorId="4933A78E" wp14:editId="5DAFCF6C">
+          <wp:inline distT="0" distB="0" distL="0" distR="0" wp14:anchorId="70DEE5DE" wp14:editId="32255ACE">
             <wp:extent cx="5740400" cy="3327400"/>
             <wp:effectExtent l="0" t="0" r="0" b="6350"/>
             <wp:docPr id="2" name="Picture 2" descr="C:\Users\Katarina Zivotic\AppData\Local\Microsoft\Windows\INetCache\Content.Word\ULM diagram 2.png"/>
@@ -1960,7 +1875,6 @@
           <w:szCs w:val="28"/>
           <w:lang w:eastAsia="sr-Latn-RS"/>
         </w:rPr>
-        <w:lastRenderedPageBreak/>
         <w:t>3.2.</w:t>
       </w:r>
       <w:r>
@@ -1988,6 +1902,7 @@
           <w:bCs/>
           <w:lang w:eastAsia="sr-Latn-RS"/>
         </w:rPr>
+        <w:lastRenderedPageBreak/>
         <w:t>Opis</w:t>
       </w:r>
       <w:r>
@@ -2867,7 +2782,6 @@
           <w:szCs w:val="28"/>
           <w:lang w:eastAsia="sr-Latn-RS"/>
         </w:rPr>
-        <w:lastRenderedPageBreak/>
         <w:t>3.2.</w:t>
       </w:r>
       <w:r>
@@ -2906,6 +2820,7 @@
           <w:bCs/>
           <w:lang w:eastAsia="sr-Latn-RS"/>
         </w:rPr>
+        <w:lastRenderedPageBreak/>
         <w:t>Opis</w:t>
       </w:r>
       <w:r>
@@ -3733,23 +3648,23 @@
           <w:szCs w:val="32"/>
           <w:lang w:eastAsia="sr-Latn-RS"/>
         </w:rPr>
+        <w:t>3.5 Baza podataka</w:t>
+      </w:r>
+    </w:p>
+    <w:p>
+      <w:pPr>
+        <w:spacing w:before="100" w:beforeAutospacing="1" w:after="100" w:afterAutospacing="1" w:line="240" w:lineRule="auto"/>
+        <w:rPr>
+          <w:rFonts w:eastAsia="Times New Roman" w:cstheme="minorHAnsi"/>
+          <w:lang w:eastAsia="sr-Latn-RS"/>
+        </w:rPr>
+      </w:pPr>
+      <w:r>
+        <w:rPr>
+          <w:rFonts w:eastAsia="Times New Roman" w:cstheme="minorHAnsi"/>
+          <w:lang w:eastAsia="sr-Latn-RS"/>
+        </w:rPr>
         <w:lastRenderedPageBreak/>
-        <w:t>3.5 Baza podataka</w:t>
-      </w:r>
-    </w:p>
-    <w:p>
-      <w:pPr>
-        <w:spacing w:before="100" w:beforeAutospacing="1" w:after="100" w:afterAutospacing="1" w:line="240" w:lineRule="auto"/>
-        <w:rPr>
-          <w:rFonts w:eastAsia="Times New Roman" w:cstheme="minorHAnsi"/>
-          <w:lang w:eastAsia="sr-Latn-RS"/>
-        </w:rPr>
-      </w:pPr>
-      <w:r>
-        <w:rPr>
-          <w:rFonts w:eastAsia="Times New Roman" w:cstheme="minorHAnsi"/>
-          <w:lang w:eastAsia="sr-Latn-RS"/>
-        </w:rPr>
         <w:t>Nema zahteva za bazu podataka</w:t>
       </w:r>
     </w:p>
@@ -4252,7 +4167,6 @@
           <w:szCs w:val="32"/>
           <w:lang w:eastAsia="sr-Latn-RS"/>
         </w:rPr>
-        <w:lastRenderedPageBreak/>
         <w:t>3.8 Dopunske informacije</w:t>
       </w:r>
     </w:p>
@@ -4273,6 +4187,7 @@
           <w:szCs w:val="28"/>
           <w:lang w:eastAsia="sr-Latn-RS"/>
         </w:rPr>
+        <w:lastRenderedPageBreak/>
         <w:t xml:space="preserve">  </w:t>
       </w:r>
       <w:r>
@@ -4969,6 +4884,7 @@
           <w:sz w:val="32"/>
           <w:szCs w:val="32"/>
         </w:rPr>
+        <w:lastRenderedPageBreak/>
         <w:t>4.2. Funkcionalno testiranje</w:t>
       </w:r>
     </w:p>
@@ -5556,7 +5472,6 @@
           <w:szCs w:val="40"/>
           <w:lang w:eastAsia="sr-Latn-RS"/>
         </w:rPr>
-        <w:lastRenderedPageBreak/>
         <w:t>5. Prilozi</w:t>
       </w:r>
     </w:p>
@@ -5577,6 +5492,7 @@
           <w:szCs w:val="32"/>
           <w:lang w:eastAsia="sr-Latn-RS"/>
         </w:rPr>
+        <w:lastRenderedPageBreak/>
         <w:t>5.1 Predpostavke i zavisnosti</w:t>
       </w:r>
     </w:p>

</xml_diff>